<commit_message>
Added annotations in UiPath project and description of workflows in documentation
</commit_message>
<xml_diff>
--- a/Documentation.docx
+++ b/Documentation.docx
@@ -4667,6 +4667,7 @@
               <w:rPr>
                 <w:lang w:val="en-US"/>
               </w:rPr>
+              <w:lastRenderedPageBreak/>
               <w:t>1</w:t>
             </w:r>
             <w:r>
@@ -4762,7 +4763,6 @@
                 <w:color w:val="00BEBE" w:themeColor="accent4"/>
                 <w:lang w:val="en-US"/>
               </w:rPr>
-              <w:lastRenderedPageBreak/>
               <w:t>Browser</w:t>
             </w:r>
           </w:p>
@@ -4814,7 +4814,6 @@
               <w:rPr>
                 <w:lang w:val="en-US"/>
               </w:rPr>
-              <w:lastRenderedPageBreak/>
               <w:t> </w:t>
             </w:r>
           </w:p>
@@ -5180,6 +5179,7 @@
                 <w:rFonts w:asciiTheme="minorHAnsi" w:hAnsiTheme="minorHAnsi"/>
                 <w:lang w:val="en-US"/>
               </w:rPr>
+              <w:lastRenderedPageBreak/>
               <w:t>3</w:t>
             </w:r>
           </w:p>
@@ -5244,7 +5244,6 @@
                 <w:rFonts w:asciiTheme="minorHAnsi" w:hAnsiTheme="minorHAnsi"/>
                 <w:lang w:val="en-US"/>
               </w:rPr>
-              <w:lastRenderedPageBreak/>
               <w:t>4</w:t>
             </w:r>
           </w:p>
@@ -5641,16 +5640,10 @@
     <w:p>
       <w:pPr>
         <w:pStyle w:val="Heading2"/>
-        <w:rPr>
-          <w:highlight w:val="yellow"/>
-        </w:rPr>
       </w:pPr>
       <w:bookmarkStart w:id="11" w:name="_Toc36823844"/>
       <w:bookmarkStart w:id="12" w:name="_Toc84600928"/>
       <w:r>
-        <w:rPr>
-          <w:highlight w:val="yellow"/>
-        </w:rPr>
         <w:t>List of packages (H)</w:t>
       </w:r>
       <w:bookmarkEnd w:id="11"/>
@@ -5945,16 +5938,10 @@
     <w:p>
       <w:pPr>
         <w:pStyle w:val="Heading2"/>
-        <w:rPr>
-          <w:highlight w:val="green"/>
-        </w:rPr>
       </w:pPr>
       <w:bookmarkStart w:id="16" w:name="_Toc36823846"/>
       <w:bookmarkStart w:id="17" w:name="_Toc84600930"/>
       <w:r>
-        <w:rPr>
-          <w:highlight w:val="green"/>
-        </w:rPr>
         <w:t>Solution description of the process</w:t>
       </w:r>
       <w:bookmarkEnd w:id="16"/>
@@ -5962,22 +5949,24 @@
     </w:p>
     <w:p>
       <w:pPr>
+        <w:pStyle w:val="Heading3"/>
         <w:rPr>
-          <w:lang w:val="en-US"/>
+          <w:highlight w:val="yellow"/>
         </w:rPr>
-      </w:pPr>
-    </w:p>
-    <w:p>
-      <w:pPr>
-        <w:pStyle w:val="Heading3"/>
       </w:pPr>
       <w:bookmarkStart w:id="18" w:name="_Toc84600932"/>
       <w:bookmarkStart w:id="19" w:name="_Toc36823849"/>
       <w:r>
+        <w:rPr>
+          <w:highlight w:val="yellow"/>
+        </w:rPr>
         <w:t>Detailed workflow description</w:t>
       </w:r>
       <w:bookmarkEnd w:id="18"/>
       <w:r>
+        <w:rPr>
+          <w:highlight w:val="yellow"/>
+        </w:rPr>
         <w:t xml:space="preserve"> </w:t>
       </w:r>
       <w:bookmarkEnd w:id="19"/>
@@ -6057,11 +6046,611 @@
         <w:tblLook w:val="06A0" w:firstRow="1" w:lastRow="0" w:firstColumn="1" w:lastColumn="0" w:noHBand="1" w:noVBand="1"/>
       </w:tblPr>
       <w:tblGrid>
-        <w:gridCol w:w="334"/>
-        <w:gridCol w:w="1789"/>
-        <w:gridCol w:w="2845"/>
-        <w:gridCol w:w="3205"/>
-        <w:gridCol w:w="1557"/>
+        <w:gridCol w:w="335"/>
+        <w:gridCol w:w="2355"/>
+        <w:gridCol w:w="2835"/>
+        <w:gridCol w:w="1985"/>
+        <w:gridCol w:w="2220"/>
+      </w:tblGrid>
+      <w:tr>
+        <w:trPr>
+          <w:cnfStyle w:val="100000000000" w:firstRow="1" w:lastRow="0" w:firstColumn="0" w:lastColumn="0" w:oddVBand="0" w:evenVBand="0" w:oddHBand="0" w:evenHBand="0" w:firstRowFirstColumn="0" w:firstRowLastColumn="0" w:lastRowFirstColumn="0" w:lastRowLastColumn="0"/>
+          <w:trHeight w:val="753"/>
+        </w:trPr>
+        <w:tc>
+          <w:tcPr>
+            <w:cnfStyle w:val="001000000000" w:firstRow="0" w:lastRow="0" w:firstColumn="1" w:lastColumn="0" w:oddVBand="0" w:evenVBand="0" w:oddHBand="0" w:evenHBand="0" w:firstRowFirstColumn="0" w:firstRowLastColumn="0" w:lastRowFirstColumn="0" w:lastRowLastColumn="0"/>
+            <w:tcW w:w="172" w:type="pct"/>
+            <w:shd w:val="clear" w:color="auto" w:fill="F2F2F2" w:themeFill="background1" w:themeFillShade="F2"/>
+          </w:tcPr>
+          <w:p>
+            <w:pPr>
+              <w:jc w:val="left"/>
+            </w:pPr>
+            <w:r>
+              <w:t>#</w:t>
+            </w:r>
+          </w:p>
+        </w:tc>
+        <w:tc>
+          <w:tcPr>
+            <w:tcW w:w="1210" w:type="pct"/>
+            <w:shd w:val="clear" w:color="auto" w:fill="F2F2F2" w:themeFill="background1" w:themeFillShade="F2"/>
+          </w:tcPr>
+          <w:p>
+            <w:pPr>
+              <w:jc w:val="left"/>
+              <w:cnfStyle w:val="100000000000" w:firstRow="1" w:lastRow="0" w:firstColumn="0" w:lastColumn="0" w:oddVBand="0" w:evenVBand="0" w:oddHBand="0" w:evenHBand="0" w:firstRowFirstColumn="0" w:firstRowLastColumn="0" w:lastRowFirstColumn="0" w:lastRowLastColumn="0"/>
+            </w:pPr>
+            <w:r>
+              <w:t>Element (Workflow file name)</w:t>
+            </w:r>
+          </w:p>
+        </w:tc>
+        <w:tc>
+          <w:tcPr>
+            <w:tcW w:w="1457" w:type="pct"/>
+            <w:shd w:val="clear" w:color="auto" w:fill="F2F2F2" w:themeFill="background1" w:themeFillShade="F2"/>
+          </w:tcPr>
+          <w:p>
+            <w:pPr>
+              <w:jc w:val="left"/>
+              <w:cnfStyle w:val="100000000000" w:firstRow="1" w:lastRow="0" w:firstColumn="0" w:lastColumn="0" w:oddVBand="0" w:evenVBand="0" w:oddHBand="0" w:evenHBand="0" w:firstRowFirstColumn="0" w:firstRowLastColumn="0" w:lastRowFirstColumn="0" w:lastRowLastColumn="0"/>
+            </w:pPr>
+            <w:r>
+              <w:t>Description</w:t>
+            </w:r>
+          </w:p>
+        </w:tc>
+        <w:tc>
+          <w:tcPr>
+            <w:tcW w:w="1020" w:type="pct"/>
+            <w:shd w:val="clear" w:color="auto" w:fill="F2F2F2" w:themeFill="background1" w:themeFillShade="F2"/>
+          </w:tcPr>
+          <w:p>
+            <w:pPr>
+              <w:jc w:val="left"/>
+              <w:cnfStyle w:val="100000000000" w:firstRow="1" w:lastRow="0" w:firstColumn="0" w:lastColumn="0" w:oddVBand="0" w:evenVBand="0" w:oddHBand="0" w:evenHBand="0" w:firstRowFirstColumn="0" w:firstRowLastColumn="0" w:lastRowFirstColumn="0" w:lastRowLastColumn="0"/>
+            </w:pPr>
+            <w:r>
+              <w:t>Input Arguments</w:t>
+            </w:r>
+          </w:p>
+        </w:tc>
+        <w:tc>
+          <w:tcPr>
+            <w:tcW w:w="1141" w:type="pct"/>
+            <w:shd w:val="clear" w:color="auto" w:fill="F2F2F2" w:themeFill="background1" w:themeFillShade="F2"/>
+          </w:tcPr>
+          <w:p>
+            <w:pPr>
+              <w:jc w:val="left"/>
+              <w:cnfStyle w:val="100000000000" w:firstRow="1" w:lastRow="0" w:firstColumn="0" w:lastColumn="0" w:oddVBand="0" w:evenVBand="0" w:oddHBand="0" w:evenHBand="0" w:firstRowFirstColumn="0" w:firstRowLastColumn="0" w:lastRowFirstColumn="0" w:lastRowLastColumn="0"/>
+            </w:pPr>
+            <w:r>
+              <w:t>Output Arguments</w:t>
+            </w:r>
+          </w:p>
+        </w:tc>
+      </w:tr>
+      <w:tr>
+        <w:trPr>
+          <w:trHeight w:val="927"/>
+        </w:trPr>
+        <w:tc>
+          <w:tcPr>
+            <w:cnfStyle w:val="001000000000" w:firstRow="0" w:lastRow="0" w:firstColumn="1" w:lastColumn="0" w:oddVBand="0" w:evenVBand="0" w:oddHBand="0" w:evenHBand="0" w:firstRowFirstColumn="0" w:firstRowLastColumn="0" w:lastRowFirstColumn="0" w:lastRowLastColumn="0"/>
+            <w:tcW w:w="172" w:type="pct"/>
+          </w:tcPr>
+          <w:p>
+            <w:pPr>
+              <w:jc w:val="left"/>
+              <w:rPr>
+                <w:b w:val="0"/>
+                <w:bCs w:val="0"/>
+                <w:snapToGrid w:val="0"/>
+                <w:lang w:val="en-GB" w:eastAsia="de-DE"/>
+              </w:rPr>
+            </w:pPr>
+            <w:r>
+              <w:rPr>
+                <w:b w:val="0"/>
+                <w:bCs w:val="0"/>
+                <w:snapToGrid w:val="0"/>
+                <w:lang w:val="en-GB" w:eastAsia="de-DE"/>
+              </w:rPr>
+              <w:t>1</w:t>
+            </w:r>
+          </w:p>
+        </w:tc>
+        <w:tc>
+          <w:tcPr>
+            <w:tcW w:w="1210" w:type="pct"/>
+          </w:tcPr>
+          <w:p>
+            <w:pPr>
+              <w:jc w:val="left"/>
+              <w:cnfStyle w:val="000000000000" w:firstRow="0" w:lastRow="0" w:firstColumn="0" w:lastColumn="0" w:oddVBand="0" w:evenVBand="0" w:oddHBand="0" w:evenHBand="0" w:firstRowFirstColumn="0" w:firstRowLastColumn="0" w:lastRowFirstColumn="0" w:lastRowLastColumn="0"/>
+              <w:rPr>
+                <w:snapToGrid w:val="0"/>
+                <w:color w:val="00BEBE" w:themeColor="accent4"/>
+                <w:lang w:val="en-GB" w:eastAsia="de-DE"/>
+              </w:rPr>
+            </w:pPr>
+            <w:r>
+              <w:rPr>
+                <w:snapToGrid w:val="0"/>
+                <w:color w:val="00BEBE" w:themeColor="accent4"/>
+                <w:lang w:val="en-GB" w:eastAsia="de-DE"/>
+              </w:rPr>
+              <w:t>C</w:t>
+            </w:r>
+            <w:r>
+              <w:rPr>
+                <w:snapToGrid w:val="0"/>
+                <w:color w:val="00BEBE" w:themeColor="accent4"/>
+                <w:lang w:val="en-GB" w:eastAsia="de-DE"/>
+              </w:rPr>
+              <w:t>onfiguration</w:t>
+            </w:r>
+          </w:p>
+        </w:tc>
+        <w:tc>
+          <w:tcPr>
+            <w:tcW w:w="1457" w:type="pct"/>
+          </w:tcPr>
+          <w:p>
+            <w:pPr>
+              <w:spacing w:after="0"/>
+              <w:jc w:val="left"/>
+              <w:cnfStyle w:val="000000000000" w:firstRow="0" w:lastRow="0" w:firstColumn="0" w:lastColumn="0" w:oddVBand="0" w:evenVBand="0" w:oddHBand="0" w:evenHBand="0" w:firstRowFirstColumn="0" w:firstRowLastColumn="0" w:lastRowFirstColumn="0" w:lastRowLastColumn="0"/>
+              <w:rPr>
+                <w:snapToGrid w:val="0"/>
+                <w:color w:val="00BEBE" w:themeColor="accent4"/>
+                <w:lang w:val="en-GB" w:eastAsia="de-DE"/>
+              </w:rPr>
+            </w:pPr>
+            <w:r>
+              <w:rPr>
+                <w:lang w:val="en-US"/>
+              </w:rPr>
+              <w:t>Reads configurations from csv file and maps them into a dictionary</w:t>
+            </w:r>
+          </w:p>
+        </w:tc>
+        <w:tc>
+          <w:tcPr>
+            <w:tcW w:w="1020" w:type="pct"/>
+          </w:tcPr>
+          <w:p>
+            <w:pPr>
+              <w:jc w:val="left"/>
+              <w:cnfStyle w:val="000000000000" w:firstRow="0" w:lastRow="0" w:firstColumn="0" w:lastColumn="0" w:oddVBand="0" w:evenVBand="0" w:oddHBand="0" w:evenHBand="0" w:firstRowFirstColumn="0" w:firstRowLastColumn="0" w:lastRowFirstColumn="0" w:lastRowLastColumn="0"/>
+              <w:rPr>
+                <w:snapToGrid w:val="0"/>
+                <w:color w:val="0D0D0D" w:themeColor="text1" w:themeTint="F2"/>
+                <w:lang w:val="en-GB" w:eastAsia="de-DE"/>
+              </w:rPr>
+            </w:pPr>
+            <w:r>
+              <w:rPr>
+                <w:snapToGrid w:val="0"/>
+                <w:color w:val="0D0D0D" w:themeColor="text1" w:themeTint="F2"/>
+                <w:lang w:val="en-GB" w:eastAsia="de-DE"/>
+              </w:rPr>
+              <w:t>n/a</w:t>
+            </w:r>
+          </w:p>
+        </w:tc>
+        <w:tc>
+          <w:tcPr>
+            <w:tcW w:w="1141" w:type="pct"/>
+          </w:tcPr>
+          <w:p>
+            <w:pPr>
+              <w:jc w:val="left"/>
+              <w:cnfStyle w:val="000000000000" w:firstRow="0" w:lastRow="0" w:firstColumn="0" w:lastColumn="0" w:oddVBand="0" w:evenVBand="0" w:oddHBand="0" w:evenHBand="0" w:firstRowFirstColumn="0" w:firstRowLastColumn="0" w:lastRowFirstColumn="0" w:lastRowLastColumn="0"/>
+              <w:rPr>
+                <w:snapToGrid w:val="0"/>
+                <w:color w:val="0D0D0D" w:themeColor="text1" w:themeTint="F2"/>
+                <w:lang w:val="en-GB" w:eastAsia="de-DE"/>
+              </w:rPr>
+            </w:pPr>
+            <w:r>
+              <w:rPr>
+                <w:snapToGrid w:val="0"/>
+                <w:color w:val="0D0D0D" w:themeColor="text1" w:themeTint="F2"/>
+                <w:lang w:val="en-GB" w:eastAsia="de-DE"/>
+              </w:rPr>
+              <w:t>utils</w:t>
+            </w:r>
+          </w:p>
+        </w:tc>
+      </w:tr>
+      <w:tr>
+        <w:trPr>
+          <w:trHeight w:val="1351"/>
+        </w:trPr>
+        <w:tc>
+          <w:tcPr>
+            <w:cnfStyle w:val="001000000000" w:firstRow="0" w:lastRow="0" w:firstColumn="1" w:lastColumn="0" w:oddVBand="0" w:evenVBand="0" w:oddHBand="0" w:evenHBand="0" w:firstRowFirstColumn="0" w:firstRowLastColumn="0" w:lastRowFirstColumn="0" w:lastRowLastColumn="0"/>
+            <w:tcW w:w="172" w:type="pct"/>
+          </w:tcPr>
+          <w:p>
+            <w:pPr>
+              <w:jc w:val="left"/>
+              <w:rPr>
+                <w:b w:val="0"/>
+                <w:bCs w:val="0"/>
+                <w:snapToGrid w:val="0"/>
+                <w:lang w:val="en-GB" w:eastAsia="de-DE"/>
+              </w:rPr>
+            </w:pPr>
+            <w:r>
+              <w:rPr>
+                <w:b w:val="0"/>
+                <w:bCs w:val="0"/>
+                <w:snapToGrid w:val="0"/>
+                <w:lang w:val="en-GB" w:eastAsia="de-DE"/>
+              </w:rPr>
+              <w:lastRenderedPageBreak/>
+              <w:t>2</w:t>
+            </w:r>
+          </w:p>
+        </w:tc>
+        <w:tc>
+          <w:tcPr>
+            <w:tcW w:w="1210" w:type="pct"/>
+          </w:tcPr>
+          <w:p>
+            <w:pPr>
+              <w:jc w:val="left"/>
+              <w:cnfStyle w:val="000000000000" w:firstRow="0" w:lastRow="0" w:firstColumn="0" w:lastColumn="0" w:oddVBand="0" w:evenVBand="0" w:oddHBand="0" w:evenHBand="0" w:firstRowFirstColumn="0" w:firstRowLastColumn="0" w:lastRowFirstColumn="0" w:lastRowLastColumn="0"/>
+              <w:rPr>
+                <w:snapToGrid w:val="0"/>
+                <w:color w:val="00BEBE" w:themeColor="accent4"/>
+                <w:lang w:val="en-GB" w:eastAsia="de-DE"/>
+              </w:rPr>
+            </w:pPr>
+            <w:r>
+              <w:rPr>
+                <w:snapToGrid w:val="0"/>
+                <w:color w:val="00BEBE" w:themeColor="accent4"/>
+                <w:lang w:val="en-GB" w:eastAsia="de-DE"/>
+              </w:rPr>
+              <w:t>Form</w:t>
+            </w:r>
+          </w:p>
+        </w:tc>
+        <w:tc>
+          <w:tcPr>
+            <w:tcW w:w="1457" w:type="pct"/>
+          </w:tcPr>
+          <w:p>
+            <w:pPr>
+              <w:spacing w:after="0"/>
+              <w:jc w:val="left"/>
+              <w:cnfStyle w:val="000000000000" w:firstRow="0" w:lastRow="0" w:firstColumn="0" w:lastColumn="0" w:oddVBand="0" w:evenVBand="0" w:oddHBand="0" w:evenHBand="0" w:firstRowFirstColumn="0" w:firstRowLastColumn="0" w:lastRowFirstColumn="0" w:lastRowLastColumn="0"/>
+              <w:rPr>
+                <w:lang w:val="en-US"/>
+              </w:rPr>
+            </w:pPr>
+            <w:r>
+              <w:rPr>
+                <w:lang w:val="en-US"/>
+              </w:rPr>
+              <w:t>Form where user inputs the search criteria:</w:t>
+            </w:r>
+          </w:p>
+          <w:p>
+            <w:pPr>
+              <w:spacing w:after="0"/>
+              <w:jc w:val="left"/>
+              <w:cnfStyle w:val="000000000000" w:firstRow="0" w:lastRow="0" w:firstColumn="0" w:lastColumn="0" w:oddVBand="0" w:evenVBand="0" w:oddHBand="0" w:evenHBand="0" w:firstRowFirstColumn="0" w:firstRowLastColumn="0" w:lastRowFirstColumn="0" w:lastRowLastColumn="0"/>
+              <w:rPr>
+                <w:lang w:val="en-US"/>
+              </w:rPr>
+            </w:pPr>
+            <w:r>
+              <w:rPr>
+                <w:lang w:val="en-US"/>
+              </w:rPr>
+              <w:t>- neighbourhood</w:t>
+            </w:r>
+          </w:p>
+          <w:p>
+            <w:pPr>
+              <w:spacing w:after="0"/>
+              <w:jc w:val="left"/>
+              <w:cnfStyle w:val="000000000000" w:firstRow="0" w:lastRow="0" w:firstColumn="0" w:lastColumn="0" w:oddVBand="0" w:evenVBand="0" w:oddHBand="0" w:evenHBand="0" w:firstRowFirstColumn="0" w:firstRowLastColumn="0" w:lastRowFirstColumn="0" w:lastRowLastColumn="0"/>
+              <w:rPr>
+                <w:lang w:val="en-US"/>
+              </w:rPr>
+            </w:pPr>
+            <w:r>
+              <w:rPr>
+                <w:lang w:val="en-US"/>
+              </w:rPr>
+              <w:t>- price range(starting price and ending price)</w:t>
+            </w:r>
+          </w:p>
+          <w:p>
+            <w:pPr>
+              <w:spacing w:after="0"/>
+              <w:jc w:val="left"/>
+              <w:cnfStyle w:val="000000000000" w:firstRow="0" w:lastRow="0" w:firstColumn="0" w:lastColumn="0" w:oddVBand="0" w:evenVBand="0" w:oddHBand="0" w:evenHBand="0" w:firstRowFirstColumn="0" w:firstRowLastColumn="0" w:lastRowFirstColumn="0" w:lastRowLastColumn="0"/>
+              <w:rPr>
+                <w:lang w:val="en-US"/>
+              </w:rPr>
+            </w:pPr>
+            <w:r>
+              <w:rPr>
+                <w:lang w:val="en-US"/>
+              </w:rPr>
+              <w:t xml:space="preserve">-  number of rooms </w:t>
+            </w:r>
+          </w:p>
+          <w:p>
+            <w:pPr>
+              <w:spacing w:after="0"/>
+              <w:jc w:val="left"/>
+              <w:cnfStyle w:val="000000000000" w:firstRow="0" w:lastRow="0" w:firstColumn="0" w:lastColumn="0" w:oddVBand="0" w:evenVBand="0" w:oddHBand="0" w:evenHBand="0" w:firstRowFirstColumn="0" w:firstRowLastColumn="0" w:lastRowFirstColumn="0" w:lastRowLastColumn="0"/>
+              <w:rPr>
+                <w:lang w:val="en-US"/>
+              </w:rPr>
+            </w:pPr>
+            <w:r>
+              <w:rPr>
+                <w:lang w:val="en-US"/>
+              </w:rPr>
+              <w:t>and the email address</w:t>
+            </w:r>
+            <w:r>
+              <w:rPr>
+                <w:lang w:val="en-US"/>
+              </w:rPr>
+              <w:t xml:space="preserve"> </w:t>
+            </w:r>
+            <w:r>
+              <w:rPr>
+                <w:lang w:val="en-US"/>
+              </w:rPr>
+              <w:t>(email@stud.ubbcluj.ro) where the results should be sent</w:t>
+            </w:r>
+          </w:p>
+        </w:tc>
+        <w:tc>
+          <w:tcPr>
+            <w:tcW w:w="1020" w:type="pct"/>
+          </w:tcPr>
+          <w:p>
+            <w:pPr>
+              <w:jc w:val="left"/>
+              <w:cnfStyle w:val="000000000000" w:firstRow="0" w:lastRow="0" w:firstColumn="0" w:lastColumn="0" w:oddVBand="0" w:evenVBand="0" w:oddHBand="0" w:evenHBand="0" w:firstRowFirstColumn="0" w:firstRowLastColumn="0" w:lastRowFirstColumn="0" w:lastRowLastColumn="0"/>
+              <w:rPr>
+                <w:snapToGrid w:val="0"/>
+                <w:color w:val="0D0D0D" w:themeColor="text1" w:themeTint="F2"/>
+                <w:lang w:val="en-GB" w:eastAsia="de-DE"/>
+              </w:rPr>
+            </w:pPr>
+            <w:r>
+              <w:rPr>
+                <w:snapToGrid w:val="0"/>
+                <w:color w:val="0D0D0D" w:themeColor="text1" w:themeTint="F2"/>
+                <w:lang w:val="en-GB" w:eastAsia="de-DE"/>
+              </w:rPr>
+              <w:t>n/a</w:t>
+            </w:r>
+          </w:p>
+        </w:tc>
+        <w:tc>
+          <w:tcPr>
+            <w:tcW w:w="1141" w:type="pct"/>
+          </w:tcPr>
+          <w:p>
+            <w:pPr>
+              <w:jc w:val="left"/>
+              <w:cnfStyle w:val="000000000000" w:firstRow="0" w:lastRow="0" w:firstColumn="0" w:lastColumn="0" w:oddVBand="0" w:evenVBand="0" w:oddHBand="0" w:evenHBand="0" w:firstRowFirstColumn="0" w:firstRowLastColumn="0" w:lastRowFirstColumn="0" w:lastRowLastColumn="0"/>
+              <w:rPr>
+                <w:snapToGrid w:val="0"/>
+                <w:color w:val="0D0D0D" w:themeColor="text1" w:themeTint="F2"/>
+                <w:lang w:val="en-GB" w:eastAsia="de-DE"/>
+              </w:rPr>
+            </w:pPr>
+            <w:r>
+              <w:rPr>
+                <w:snapToGrid w:val="0"/>
+                <w:color w:val="0D0D0D" w:themeColor="text1" w:themeTint="F2"/>
+                <w:lang w:val="en-GB" w:eastAsia="de-DE"/>
+              </w:rPr>
+              <w:t>neighbourhood, startingPrice, endingPrice, emailAddress, noOfRooms</w:t>
+            </w:r>
+          </w:p>
+        </w:tc>
+      </w:tr>
+      <w:tr>
+        <w:trPr>
+          <w:trHeight w:val="3188"/>
+        </w:trPr>
+        <w:tc>
+          <w:tcPr>
+            <w:cnfStyle w:val="001000000000" w:firstRow="0" w:lastRow="0" w:firstColumn="1" w:lastColumn="0" w:oddVBand="0" w:evenVBand="0" w:oddHBand="0" w:evenHBand="0" w:firstRowFirstColumn="0" w:firstRowLastColumn="0" w:lastRowFirstColumn="0" w:lastRowLastColumn="0"/>
+            <w:tcW w:w="172" w:type="pct"/>
+          </w:tcPr>
+          <w:p>
+            <w:pPr>
+              <w:jc w:val="left"/>
+              <w:rPr>
+                <w:b w:val="0"/>
+                <w:bCs w:val="0"/>
+                <w:snapToGrid w:val="0"/>
+                <w:lang w:val="en-GB" w:eastAsia="de-DE"/>
+              </w:rPr>
+            </w:pPr>
+            <w:r>
+              <w:rPr>
+                <w:b w:val="0"/>
+                <w:bCs w:val="0"/>
+                <w:snapToGrid w:val="0"/>
+                <w:lang w:val="en-GB" w:eastAsia="de-DE"/>
+              </w:rPr>
+              <w:t>3</w:t>
+            </w:r>
+          </w:p>
+        </w:tc>
+        <w:tc>
+          <w:tcPr>
+            <w:tcW w:w="1210" w:type="pct"/>
+          </w:tcPr>
+          <w:p>
+            <w:pPr>
+              <w:jc w:val="left"/>
+              <w:cnfStyle w:val="000000000000" w:firstRow="0" w:lastRow="0" w:firstColumn="0" w:lastColumn="0" w:oddVBand="0" w:evenVBand="0" w:oddHBand="0" w:evenHBand="0" w:firstRowFirstColumn="0" w:firstRowLastColumn="0" w:lastRowFirstColumn="0" w:lastRowLastColumn="0"/>
+              <w:rPr>
+                <w:snapToGrid w:val="0"/>
+                <w:color w:val="00BEBE" w:themeColor="accent4"/>
+                <w:lang w:val="en-GB" w:eastAsia="de-DE"/>
+              </w:rPr>
+            </w:pPr>
+            <w:r>
+              <w:rPr>
+                <w:snapToGrid w:val="0"/>
+                <w:color w:val="00BEBE" w:themeColor="accent4"/>
+                <w:lang w:val="en-GB" w:eastAsia="de-DE"/>
+              </w:rPr>
+              <w:t>RentOffersGenerator</w:t>
+            </w:r>
+          </w:p>
+        </w:tc>
+        <w:tc>
+          <w:tcPr>
+            <w:tcW w:w="1457" w:type="pct"/>
+          </w:tcPr>
+          <w:p>
+            <w:pPr>
+              <w:spacing w:after="0"/>
+              <w:jc w:val="left"/>
+              <w:cnfStyle w:val="000000000000" w:firstRow="0" w:lastRow="0" w:firstColumn="0" w:lastColumn="0" w:oddVBand="0" w:evenVBand="0" w:oddHBand="0" w:evenHBand="0" w:firstRowFirstColumn="0" w:firstRowLastColumn="0" w:lastRowFirstColumn="0" w:lastRowLastColumn="0"/>
+              <w:rPr>
+                <w:lang w:val="en-US"/>
+              </w:rPr>
+            </w:pPr>
+            <w:r>
+              <w:rPr>
+                <w:lang w:val="en-US"/>
+              </w:rPr>
+              <w:t>Selects neighbourhood, price range, number of rooms. Sorts the search results by price in ascending order. Extract top 5 results and sends email with the results attached as an Excel file, if there are results, otherwise throws an exception.</w:t>
+            </w:r>
+          </w:p>
+        </w:tc>
+        <w:tc>
+          <w:tcPr>
+            <w:tcW w:w="1020" w:type="pct"/>
+          </w:tcPr>
+          <w:p>
+            <w:pPr>
+              <w:jc w:val="left"/>
+              <w:cnfStyle w:val="000000000000" w:firstRow="0" w:lastRow="0" w:firstColumn="0" w:lastColumn="0" w:oddVBand="0" w:evenVBand="0" w:oddHBand="0" w:evenHBand="0" w:firstRowFirstColumn="0" w:firstRowLastColumn="0" w:lastRowFirstColumn="0" w:lastRowLastColumn="0"/>
+              <w:rPr>
+                <w:snapToGrid w:val="0"/>
+                <w:color w:val="0D0D0D" w:themeColor="text1" w:themeTint="F2"/>
+                <w:lang w:val="en-GB" w:eastAsia="de-DE"/>
+              </w:rPr>
+            </w:pPr>
+            <w:r>
+              <w:rPr>
+                <w:snapToGrid w:val="0"/>
+                <w:color w:val="0D0D0D" w:themeColor="text1" w:themeTint="F2"/>
+                <w:lang w:val="en-GB" w:eastAsia="de-DE"/>
+              </w:rPr>
+              <w:t xml:space="preserve">utils, </w:t>
+            </w:r>
+            <w:r>
+              <w:rPr>
+                <w:snapToGrid w:val="0"/>
+                <w:color w:val="0D0D0D" w:themeColor="text1" w:themeTint="F2"/>
+                <w:lang w:val="en-GB" w:eastAsia="de-DE"/>
+              </w:rPr>
+              <w:t>neighbourhood, startingPrice, endingPrice, emailAddress, noOfRooms</w:t>
+            </w:r>
+          </w:p>
+        </w:tc>
+        <w:tc>
+          <w:tcPr>
+            <w:tcW w:w="1141" w:type="pct"/>
+          </w:tcPr>
+          <w:p>
+            <w:pPr>
+              <w:jc w:val="left"/>
+              <w:cnfStyle w:val="000000000000" w:firstRow="0" w:lastRow="0" w:firstColumn="0" w:lastColumn="0" w:oddVBand="0" w:evenVBand="0" w:oddHBand="0" w:evenHBand="0" w:firstRowFirstColumn="0" w:firstRowLastColumn="0" w:lastRowFirstColumn="0" w:lastRowLastColumn="0"/>
+              <w:rPr>
+                <w:snapToGrid w:val="0"/>
+                <w:color w:val="0D0D0D" w:themeColor="text1" w:themeTint="F2"/>
+                <w:lang w:val="en-GB" w:eastAsia="de-DE"/>
+              </w:rPr>
+            </w:pPr>
+            <w:r>
+              <w:rPr>
+                <w:snapToGrid w:val="0"/>
+                <w:color w:val="0D0D0D" w:themeColor="text1" w:themeTint="F2"/>
+                <w:lang w:val="en-GB" w:eastAsia="de-DE"/>
+              </w:rPr>
+              <w:t>n/a</w:t>
+            </w:r>
+          </w:p>
+        </w:tc>
+      </w:tr>
+    </w:tbl>
+    <w:p>
+      <w:pPr>
+        <w:rPr>
+          <w:color w:val="00BEBE" w:themeColor="accent4"/>
+        </w:rPr>
+      </w:pPr>
+    </w:p>
+    <w:p>
+      <w:pPr>
+        <w:pStyle w:val="Heading4"/>
+      </w:pPr>
+      <w:r>
+        <w:t xml:space="preserve">Workflow details of </w:t>
+      </w:r>
+      <w:r>
+        <w:t>&lt;</w:t>
+      </w:r>
+      <w:r>
+        <w:t>RentOffersGenerator</w:t>
+      </w:r>
+      <w:r>
+        <w:t>&gt;</w:t>
+      </w:r>
+    </w:p>
+    <w:p>
+      <w:pPr>
+        <w:rPr>
+          <w:color w:val="00BEBE" w:themeColor="accent4"/>
+        </w:rPr>
+      </w:pPr>
+      <w:r>
+        <w:rPr>
+          <w:color w:val="00BEBE" w:themeColor="accent4"/>
+        </w:rPr>
+        <w:t xml:space="preserve">Describe each Element of a package briefly. </w:t>
+      </w:r>
+    </w:p>
+    <w:tbl>
+      <w:tblPr>
+        <w:tblStyle w:val="GridTable1Light"/>
+        <w:tblW w:w="5000" w:type="pct"/>
+        <w:tblLayout w:type="fixed"/>
+        <w:tblLook w:val="06A0" w:firstRow="1" w:lastRow="0" w:firstColumn="1" w:lastColumn="0" w:noHBand="1" w:noVBand="1"/>
+      </w:tblPr>
+      <w:tblGrid>
+        <w:gridCol w:w="335"/>
+        <w:gridCol w:w="2355"/>
+        <w:gridCol w:w="2835"/>
+        <w:gridCol w:w="1985"/>
+        <w:gridCol w:w="2220"/>
       </w:tblGrid>
       <w:tr>
         <w:trPr>
@@ -6071,7 +6660,7 @@
         <w:tc>
           <w:tcPr>
             <w:cnfStyle w:val="001000000000" w:firstRow="0" w:lastRow="0" w:firstColumn="1" w:lastColumn="0" w:oddVBand="0" w:evenVBand="0" w:oddHBand="0" w:evenHBand="0" w:firstRowFirstColumn="0" w:firstRowLastColumn="0" w:lastRowFirstColumn="0" w:lastRowLastColumn="0"/>
-            <w:tcW w:w="171" w:type="pct"/>
+            <w:tcW w:w="172" w:type="pct"/>
             <w:shd w:val="clear" w:color="auto" w:fill="F2F2F2" w:themeFill="background1" w:themeFillShade="F2"/>
           </w:tcPr>
           <w:p>
@@ -6085,7 +6674,7 @@
         </w:tc>
         <w:tc>
           <w:tcPr>
-            <w:tcW w:w="919" w:type="pct"/>
+            <w:tcW w:w="1210" w:type="pct"/>
             <w:shd w:val="clear" w:color="auto" w:fill="F2F2F2" w:themeFill="background1" w:themeFillShade="F2"/>
           </w:tcPr>
           <w:p>
@@ -6100,7 +6689,7 @@
         </w:tc>
         <w:tc>
           <w:tcPr>
-            <w:tcW w:w="1462" w:type="pct"/>
+            <w:tcW w:w="1457" w:type="pct"/>
             <w:shd w:val="clear" w:color="auto" w:fill="F2F2F2" w:themeFill="background1" w:themeFillShade="F2"/>
           </w:tcPr>
           <w:p>
@@ -6115,7 +6704,7 @@
         </w:tc>
         <w:tc>
           <w:tcPr>
-            <w:tcW w:w="1647" w:type="pct"/>
+            <w:tcW w:w="1020" w:type="pct"/>
             <w:shd w:val="clear" w:color="auto" w:fill="F2F2F2" w:themeFill="background1" w:themeFillShade="F2"/>
           </w:tcPr>
           <w:p>
@@ -6130,7 +6719,7 @@
         </w:tc>
         <w:tc>
           <w:tcPr>
-            <w:tcW w:w="800" w:type="pct"/>
+            <w:tcW w:w="1141" w:type="pct"/>
             <w:shd w:val="clear" w:color="auto" w:fill="F2F2F2" w:themeFill="background1" w:themeFillShade="F2"/>
           </w:tcPr>
           <w:p>
@@ -6145,180 +6734,191 @@
         </w:tc>
       </w:tr>
       <w:tr>
+        <w:tblPrEx>
+          <w:tblLook w:val="04A0" w:firstRow="1" w:lastRow="0" w:firstColumn="1" w:lastColumn="0" w:noHBand="0" w:noVBand="1"/>
+        </w:tblPrEx>
         <w:trPr>
-          <w:trHeight w:val="1351"/>
+          <w:trHeight w:val="791"/>
         </w:trPr>
         <w:tc>
           <w:tcPr>
             <w:cnfStyle w:val="001000000000" w:firstRow="0" w:lastRow="0" w:firstColumn="1" w:lastColumn="0" w:oddVBand="0" w:evenVBand="0" w:oddHBand="0" w:evenHBand="0" w:firstRowFirstColumn="0" w:firstRowLastColumn="0" w:lastRowFirstColumn="0" w:lastRowLastColumn="0"/>
-            <w:tcW w:w="171" w:type="pct"/>
-          </w:tcPr>
-          <w:p>
-            <w:pPr>
-              <w:jc w:val="left"/>
-              <w:rPr>
+            <w:tcW w:w="172" w:type="pct"/>
+            <w:hideMark/>
+          </w:tcPr>
+          <w:p>
+            <w:pPr>
+              <w:spacing w:after="0" w:line="240" w:lineRule="auto"/>
+              <w:jc w:val="left"/>
+              <w:rPr>
+                <w:rFonts w:eastAsia="Times New Roman" w:cs="Open Sans"/>
                 <w:b w:val="0"/>
                 <w:bCs w:val="0"/>
-                <w:snapToGrid w:val="0"/>
-                <w:lang w:val="en-GB" w:eastAsia="de-DE"/>
-              </w:rPr>
-            </w:pPr>
-            <w:r>
-              <w:rPr>
+                <w:color w:val="000000"/>
+                <w:szCs w:val="20"/>
+                <w:lang w:val="en-US"/>
+              </w:rPr>
+            </w:pPr>
+            <w:r>
+              <w:rPr>
+                <w:rFonts w:eastAsia="Times New Roman" w:cs="Open Sans"/>
                 <w:b w:val="0"/>
                 <w:bCs w:val="0"/>
-                <w:snapToGrid w:val="0"/>
-                <w:lang w:val="en-GB" w:eastAsia="de-DE"/>
-              </w:rPr>
-              <w:lastRenderedPageBreak/>
+                <w:color w:val="000000"/>
+                <w:szCs w:val="20"/>
+                <w:lang w:val="en-US"/>
+              </w:rPr>
               <w:t>1</w:t>
             </w:r>
           </w:p>
         </w:tc>
         <w:tc>
           <w:tcPr>
-            <w:tcW w:w="919" w:type="pct"/>
-          </w:tcPr>
-          <w:p>
-            <w:pPr>
+            <w:tcW w:w="1210" w:type="pct"/>
+            <w:hideMark/>
+          </w:tcPr>
+          <w:p>
+            <w:pPr>
+              <w:spacing w:after="0" w:line="240" w:lineRule="auto"/>
               <w:jc w:val="left"/>
               <w:cnfStyle w:val="000000000000" w:firstRow="0" w:lastRow="0" w:firstColumn="0" w:lastColumn="0" w:oddVBand="0" w:evenVBand="0" w:oddHBand="0" w:evenHBand="0" w:firstRowFirstColumn="0" w:firstRowLastColumn="0" w:lastRowFirstColumn="0" w:lastRowLastColumn="0"/>
               <w:rPr>
-                <w:snapToGrid w:val="0"/>
-                <w:color w:val="00BEBE" w:themeColor="accent4"/>
-                <w:lang w:val="en-GB" w:eastAsia="de-DE"/>
-              </w:rPr>
-            </w:pPr>
-            <w:r>
-              <w:rPr>
-                <w:snapToGrid w:val="0"/>
-                <w:color w:val="00BEBE" w:themeColor="accent4"/>
-                <w:lang w:val="en-GB" w:eastAsia="de-DE"/>
-              </w:rPr>
-              <w:t>Create</w:t>
-            </w:r>
-            <w:r>
-              <w:rPr>
-                <w:snapToGrid w:val="0"/>
-                <w:color w:val="00BEBE" w:themeColor="accent4"/>
-                <w:lang w:val="en-GB" w:eastAsia="de-DE"/>
-              </w:rPr>
-              <w:t xml:space="preserve"> </w:t>
-            </w:r>
-            <w:r>
-              <w:rPr>
-                <w:snapToGrid w:val="0"/>
-                <w:color w:val="00BEBE" w:themeColor="accent4"/>
-                <w:lang w:val="en-GB" w:eastAsia="de-DE"/>
-              </w:rPr>
-              <w:t>Form</w:t>
-            </w:r>
-            <w:r>
-              <w:rPr>
-                <w:snapToGrid w:val="0"/>
-                <w:color w:val="00BEBE" w:themeColor="accent4"/>
-                <w:lang w:val="en-GB" w:eastAsia="de-DE"/>
-              </w:rPr>
-              <w:t xml:space="preserve"> </w:t>
-            </w:r>
-          </w:p>
-        </w:tc>
-        <w:tc>
-          <w:tcPr>
-            <w:tcW w:w="1462" w:type="pct"/>
-          </w:tcPr>
-          <w:p>
-            <w:pPr>
+                <w:rFonts w:eastAsia="Times New Roman" w:cs="Open Sans"/>
+                <w:color w:val="00BEBE"/>
+                <w:szCs w:val="20"/>
+                <w:lang w:val="en-US"/>
+              </w:rPr>
+            </w:pPr>
+            <w:r>
+              <w:rPr>
+                <w:rFonts w:eastAsia="Times New Roman" w:cs="Open Sans"/>
+                <w:color w:val="00BEBE"/>
+                <w:szCs w:val="20"/>
+                <w:lang w:val="en-GB"/>
+              </w:rPr>
+              <w:t>SelectNeighbourhood</w:t>
+            </w:r>
+          </w:p>
+        </w:tc>
+        <w:tc>
+          <w:tcPr>
+            <w:tcW w:w="1457" w:type="pct"/>
+            <w:hideMark/>
+          </w:tcPr>
+          <w:p>
+            <w:pPr>
+              <w:spacing w:after="0" w:line="240" w:lineRule="auto"/>
               <w:jc w:val="left"/>
               <w:cnfStyle w:val="000000000000" w:firstRow="0" w:lastRow="0" w:firstColumn="0" w:lastColumn="0" w:oddVBand="0" w:evenVBand="0" w:oddHBand="0" w:evenHBand="0" w:firstRowFirstColumn="0" w:firstRowLastColumn="0" w:lastRowFirstColumn="0" w:lastRowLastColumn="0"/>
               <w:rPr>
-                <w:snapToGrid w:val="0"/>
-                <w:color w:val="00BEBE" w:themeColor="accent4"/>
-                <w:lang w:val="en-GB" w:eastAsia="de-DE"/>
-              </w:rPr>
-            </w:pPr>
-            <w:r>
-              <w:rPr>
-                <w:lang w:val="en-US"/>
-              </w:rPr>
-              <w:t>Input apartment search criteria and email address</w:t>
-            </w:r>
-          </w:p>
-        </w:tc>
-        <w:tc>
-          <w:tcPr>
-            <w:tcW w:w="1647" w:type="pct"/>
-          </w:tcPr>
-          <w:p>
-            <w:pPr>
+                <w:rFonts w:eastAsia="Times New Roman" w:cs="Open Sans"/>
+                <w:color w:val="000000"/>
+                <w:szCs w:val="20"/>
+                <w:lang w:val="en-US"/>
+              </w:rPr>
+            </w:pPr>
+            <w:r>
+              <w:rPr>
+                <w:rFonts w:eastAsia="Times New Roman" w:cs="Open Sans"/>
+                <w:color w:val="000000"/>
+                <w:szCs w:val="20"/>
+                <w:lang w:val="en-US"/>
+              </w:rPr>
+              <w:t>Types and selects the given neighbourhood name into the corresponding field</w:t>
+            </w:r>
+          </w:p>
+        </w:tc>
+        <w:tc>
+          <w:tcPr>
+            <w:tcW w:w="1020" w:type="pct"/>
+            <w:hideMark/>
+          </w:tcPr>
+          <w:p>
+            <w:pPr>
+              <w:spacing w:after="0" w:line="240" w:lineRule="auto"/>
               <w:jc w:val="left"/>
               <w:cnfStyle w:val="000000000000" w:firstRow="0" w:lastRow="0" w:firstColumn="0" w:lastColumn="0" w:oddVBand="0" w:evenVBand="0" w:oddHBand="0" w:evenHBand="0" w:firstRowFirstColumn="0" w:firstRowLastColumn="0" w:lastRowFirstColumn="0" w:lastRowLastColumn="0"/>
               <w:rPr>
-                <w:snapToGrid w:val="0"/>
-                <w:color w:val="0D0D0D" w:themeColor="text1" w:themeTint="F2"/>
-                <w:lang w:val="en-GB" w:eastAsia="de-DE"/>
-              </w:rPr>
-            </w:pPr>
-            <w:r>
-              <w:rPr>
-                <w:snapToGrid w:val="0"/>
-                <w:color w:val="0D0D0D" w:themeColor="text1" w:themeTint="F2"/>
-                <w:lang w:val="en-GB" w:eastAsia="de-DE"/>
+                <w:rFonts w:eastAsia="Times New Roman" w:cs="Open Sans"/>
+                <w:color w:val="0D0D0D"/>
+                <w:szCs w:val="20"/>
+                <w:lang w:val="en-US"/>
+              </w:rPr>
+            </w:pPr>
+            <w:r>
+              <w:rPr>
+                <w:rFonts w:eastAsia="Times New Roman" w:cs="Open Sans"/>
+                <w:color w:val="0D0D0D"/>
+                <w:szCs w:val="20"/>
+                <w:lang w:val="en-GB"/>
+              </w:rPr>
+              <w:t>neighbourhood</w:t>
+            </w:r>
+          </w:p>
+        </w:tc>
+        <w:tc>
+          <w:tcPr>
+            <w:tcW w:w="1141" w:type="pct"/>
+            <w:hideMark/>
+          </w:tcPr>
+          <w:p>
+            <w:pPr>
+              <w:spacing w:after="0" w:line="240" w:lineRule="auto"/>
+              <w:jc w:val="left"/>
+              <w:cnfStyle w:val="000000000000" w:firstRow="0" w:lastRow="0" w:firstColumn="0" w:lastColumn="0" w:oddVBand="0" w:evenVBand="0" w:oddHBand="0" w:evenHBand="0" w:firstRowFirstColumn="0" w:firstRowLastColumn="0" w:lastRowFirstColumn="0" w:lastRowLastColumn="0"/>
+              <w:rPr>
+                <w:rFonts w:eastAsia="Times New Roman" w:cs="Open Sans"/>
+                <w:color w:val="0D0D0D"/>
+                <w:szCs w:val="20"/>
+                <w:lang w:val="en-US"/>
+              </w:rPr>
+            </w:pPr>
+            <w:r>
+              <w:rPr>
+                <w:rFonts w:eastAsia="Times New Roman" w:cs="Open Sans"/>
+                <w:color w:val="0D0D0D"/>
+                <w:szCs w:val="20"/>
+                <w:lang w:val="en-GB"/>
               </w:rPr>
               <w:t>n/a</w:t>
-            </w:r>
-          </w:p>
-        </w:tc>
-        <w:tc>
-          <w:tcPr>
-            <w:tcW w:w="800" w:type="pct"/>
-          </w:tcPr>
-          <w:p>
-            <w:pPr>
-              <w:jc w:val="left"/>
-              <w:cnfStyle w:val="000000000000" w:firstRow="0" w:lastRow="0" w:firstColumn="0" w:lastColumn="0" w:oddVBand="0" w:evenVBand="0" w:oddHBand="0" w:evenHBand="0" w:firstRowFirstColumn="0" w:firstRowLastColumn="0" w:lastRowFirstColumn="0" w:lastRowLastColumn="0"/>
-              <w:rPr>
-                <w:snapToGrid w:val="0"/>
-                <w:color w:val="0D0D0D" w:themeColor="text1" w:themeTint="F2"/>
-                <w:lang w:val="en-GB" w:eastAsia="de-DE"/>
-              </w:rPr>
-            </w:pPr>
-            <w:r>
-              <w:rPr>
-                <w:snapToGrid w:val="0"/>
-                <w:color w:val="0D0D0D" w:themeColor="text1" w:themeTint="F2"/>
-                <w:lang w:val="en-GB" w:eastAsia="de-DE"/>
-              </w:rPr>
-              <w:t>neighbourhood, startingPrice, endingPrice, noOfRooms, emailAddress</w:t>
             </w:r>
           </w:p>
         </w:tc>
       </w:tr>
       <w:tr>
+        <w:tblPrEx>
+          <w:tblLook w:val="04A0" w:firstRow="1" w:lastRow="0" w:firstColumn="1" w:lastColumn="0" w:noHBand="0" w:noVBand="1"/>
+        </w:tblPrEx>
         <w:trPr>
-          <w:trHeight w:val="1351"/>
+          <w:trHeight w:val="1264"/>
         </w:trPr>
         <w:tc>
           <w:tcPr>
             <w:cnfStyle w:val="001000000000" w:firstRow="0" w:lastRow="0" w:firstColumn="1" w:lastColumn="0" w:oddVBand="0" w:evenVBand="0" w:oddHBand="0" w:evenHBand="0" w:firstRowFirstColumn="0" w:firstRowLastColumn="0" w:lastRowFirstColumn="0" w:lastRowLastColumn="0"/>
-            <w:tcW w:w="171" w:type="pct"/>
-          </w:tcPr>
-          <w:p>
-            <w:pPr>
-              <w:jc w:val="left"/>
-              <w:rPr>
+            <w:tcW w:w="172" w:type="pct"/>
+            <w:hideMark/>
+          </w:tcPr>
+          <w:p>
+            <w:pPr>
+              <w:spacing w:after="0" w:line="240" w:lineRule="auto"/>
+              <w:jc w:val="left"/>
+              <w:rPr>
+                <w:rFonts w:eastAsia="Times New Roman" w:cs="Open Sans"/>
                 <w:b w:val="0"/>
                 <w:bCs w:val="0"/>
-                <w:snapToGrid w:val="0"/>
-                <w:lang w:val="en-GB" w:eastAsia="de-DE"/>
-              </w:rPr>
-            </w:pPr>
-            <w:r>
-              <w:rPr>
+                <w:color w:val="000000"/>
+                <w:szCs w:val="20"/>
+                <w:lang w:val="en-US"/>
+              </w:rPr>
+            </w:pPr>
+            <w:r>
+              <w:rPr>
+                <w:rFonts w:eastAsia="Times New Roman" w:cs="Open Sans"/>
                 <w:b w:val="0"/>
                 <w:bCs w:val="0"/>
-                <w:snapToGrid w:val="0"/>
-                <w:lang w:val="en-GB" w:eastAsia="de-DE"/>
+                <w:color w:val="000000"/>
+                <w:szCs w:val="20"/>
+                <w:lang w:val="en-US"/>
               </w:rPr>
               <w:t>2</w:t>
             </w:r>
@@ -6326,150 +6926,151 @@
         </w:tc>
         <w:tc>
           <w:tcPr>
-            <w:tcW w:w="919" w:type="pct"/>
-          </w:tcPr>
-          <w:p>
-            <w:pPr>
+            <w:tcW w:w="1210" w:type="pct"/>
+            <w:hideMark/>
+          </w:tcPr>
+          <w:p>
+            <w:pPr>
+              <w:spacing w:after="0" w:line="240" w:lineRule="auto"/>
               <w:jc w:val="left"/>
               <w:cnfStyle w:val="000000000000" w:firstRow="0" w:lastRow="0" w:firstColumn="0" w:lastColumn="0" w:oddVBand="0" w:evenVBand="0" w:oddHBand="0" w:evenHBand="0" w:firstRowFirstColumn="0" w:firstRowLastColumn="0" w:lastRowFirstColumn="0" w:lastRowLastColumn="0"/>
               <w:rPr>
-                <w:snapToGrid w:val="0"/>
-                <w:color w:val="00BEBE" w:themeColor="accent4"/>
-                <w:lang w:val="en-GB" w:eastAsia="de-DE"/>
-              </w:rPr>
-            </w:pPr>
-            <w:r>
-              <w:rPr>
-                <w:snapToGrid w:val="0"/>
-                <w:color w:val="00BEBE" w:themeColor="accent4"/>
-                <w:lang w:val="en-GB" w:eastAsia="de-DE"/>
-              </w:rPr>
-              <w:t>Open</w:t>
-            </w:r>
-            <w:r>
-              <w:rPr>
-                <w:snapToGrid w:val="0"/>
-                <w:color w:val="00BEBE" w:themeColor="accent4"/>
-                <w:lang w:val="en-GB" w:eastAsia="de-DE"/>
-              </w:rPr>
-              <w:t xml:space="preserve"> </w:t>
-            </w:r>
-            <w:r>
-              <w:rPr>
-                <w:snapToGrid w:val="0"/>
-                <w:color w:val="00BEBE" w:themeColor="accent4"/>
-                <w:lang w:val="en-GB" w:eastAsia="de-DE"/>
-              </w:rPr>
-              <w:t>Browser</w:t>
-            </w:r>
-          </w:p>
-        </w:tc>
-        <w:tc>
-          <w:tcPr>
-            <w:tcW w:w="1462" w:type="pct"/>
-          </w:tcPr>
-          <w:p>
-            <w:pPr>
+                <w:rFonts w:eastAsia="Times New Roman" w:cs="Open Sans"/>
+                <w:color w:val="00BEBE"/>
+                <w:szCs w:val="20"/>
+                <w:lang w:val="en-US"/>
+              </w:rPr>
+            </w:pPr>
+            <w:r>
+              <w:rPr>
+                <w:rFonts w:eastAsia="Times New Roman" w:cs="Open Sans"/>
+                <w:color w:val="00BEBE"/>
+                <w:szCs w:val="20"/>
+                <w:lang w:val="en-GB"/>
+              </w:rPr>
+              <w:t>SelectPriceRange</w:t>
+            </w:r>
+          </w:p>
+        </w:tc>
+        <w:tc>
+          <w:tcPr>
+            <w:tcW w:w="1457" w:type="pct"/>
+            <w:hideMark/>
+          </w:tcPr>
+          <w:p>
+            <w:pPr>
+              <w:spacing w:after="0" w:line="240" w:lineRule="auto"/>
               <w:jc w:val="left"/>
               <w:cnfStyle w:val="000000000000" w:firstRow="0" w:lastRow="0" w:firstColumn="0" w:lastColumn="0" w:oddVBand="0" w:evenVBand="0" w:oddHBand="0" w:evenHBand="0" w:firstRowFirstColumn="0" w:firstRowLastColumn="0" w:lastRowFirstColumn="0" w:lastRowLastColumn="0"/>
               <w:rPr>
-                <w:lang w:val="en-US"/>
-              </w:rPr>
-            </w:pPr>
-            <w:r>
-              <w:rPr>
-                <w:lang w:val="en-US"/>
-              </w:rPr>
-              <w:t>Open browser to “</w:t>
-            </w:r>
-            <w:r>
-              <w:rPr>
-                <w:lang w:val="en-US"/>
-              </w:rPr>
-              <w:t>https://www.imobiliare.ro/inchirieri-apartamente/cluj-napoca</w:t>
-            </w:r>
-            <w:r>
-              <w:rPr>
-                <w:lang w:val="en-US"/>
-              </w:rPr>
-              <w:t>”</w:t>
-            </w:r>
-          </w:p>
-        </w:tc>
-        <w:tc>
-          <w:tcPr>
-            <w:tcW w:w="1647" w:type="pct"/>
-          </w:tcPr>
-          <w:p>
-            <w:pPr>
+                <w:rFonts w:eastAsia="Times New Roman" w:cs="Open Sans"/>
+                <w:color w:val="000000"/>
+                <w:szCs w:val="20"/>
+                <w:lang w:val="en-US"/>
+              </w:rPr>
+            </w:pPr>
+            <w:r>
+              <w:rPr>
+                <w:rFonts w:eastAsia="Times New Roman" w:cs="Open Sans"/>
+                <w:color w:val="000000"/>
+                <w:szCs w:val="20"/>
+                <w:lang w:val="en-US"/>
+              </w:rPr>
+              <w:t>Selects the given starting price and the given ending price from the corresponding drop-down menus</w:t>
+            </w:r>
+          </w:p>
+        </w:tc>
+        <w:tc>
+          <w:tcPr>
+            <w:tcW w:w="1020" w:type="pct"/>
+            <w:hideMark/>
+          </w:tcPr>
+          <w:p>
+            <w:pPr>
+              <w:spacing w:after="0" w:line="240" w:lineRule="auto"/>
               <w:jc w:val="left"/>
               <w:cnfStyle w:val="000000000000" w:firstRow="0" w:lastRow="0" w:firstColumn="0" w:lastColumn="0" w:oddVBand="0" w:evenVBand="0" w:oddHBand="0" w:evenHBand="0" w:firstRowFirstColumn="0" w:firstRowLastColumn="0" w:lastRowFirstColumn="0" w:lastRowLastColumn="0"/>
               <w:rPr>
-                <w:snapToGrid w:val="0"/>
-                <w:color w:val="0D0D0D" w:themeColor="text1" w:themeTint="F2"/>
-                <w:lang w:val="en-GB" w:eastAsia="de-DE"/>
-              </w:rPr>
-            </w:pPr>
-            <w:r>
-              <w:rPr>
-                <w:snapToGrid w:val="0"/>
-                <w:color w:val="0D0D0D" w:themeColor="text1" w:themeTint="F2"/>
-                <w:lang w:val="en-GB" w:eastAsia="de-DE"/>
-              </w:rPr>
-              <w:t>https://www.imobiliare.ro/inchirieri-apartamente/cluj-napoca</w:t>
-            </w:r>
-          </w:p>
-        </w:tc>
-        <w:tc>
-          <w:tcPr>
-            <w:tcW w:w="800" w:type="pct"/>
-          </w:tcPr>
-          <w:p>
-            <w:pPr>
+                <w:rFonts w:eastAsia="Times New Roman" w:cs="Open Sans"/>
+                <w:color w:val="0D0D0D"/>
+                <w:szCs w:val="20"/>
+                <w:lang w:val="en-US"/>
+              </w:rPr>
+            </w:pPr>
+            <w:r>
+              <w:rPr>
+                <w:rFonts w:eastAsia="Times New Roman" w:cs="Open Sans"/>
+                <w:color w:val="0D0D0D"/>
+                <w:szCs w:val="20"/>
+                <w:lang w:val="en-GB"/>
+              </w:rPr>
+              <w:t>startingPrice, endingPrice</w:t>
+            </w:r>
+          </w:p>
+        </w:tc>
+        <w:tc>
+          <w:tcPr>
+            <w:tcW w:w="1141" w:type="pct"/>
+            <w:hideMark/>
+          </w:tcPr>
+          <w:p>
+            <w:pPr>
+              <w:spacing w:after="0" w:line="240" w:lineRule="auto"/>
               <w:jc w:val="left"/>
               <w:cnfStyle w:val="000000000000" w:firstRow="0" w:lastRow="0" w:firstColumn="0" w:lastColumn="0" w:oddVBand="0" w:evenVBand="0" w:oddHBand="0" w:evenHBand="0" w:firstRowFirstColumn="0" w:firstRowLastColumn="0" w:lastRowFirstColumn="0" w:lastRowLastColumn="0"/>
               <w:rPr>
-                <w:snapToGrid w:val="0"/>
-                <w:color w:val="0D0D0D" w:themeColor="text1" w:themeTint="F2"/>
-                <w:lang w:val="en-GB" w:eastAsia="de-DE"/>
-              </w:rPr>
-            </w:pPr>
-            <w:r>
-              <w:rPr>
-                <w:snapToGrid w:val="0"/>
-                <w:color w:val="0D0D0D" w:themeColor="text1" w:themeTint="F2"/>
-                <w:lang w:val="en-GB" w:eastAsia="de-DE"/>
-              </w:rPr>
-              <w:t xml:space="preserve">a Chrome window </w:t>
+                <w:rFonts w:eastAsia="Times New Roman" w:cs="Open Sans"/>
+                <w:color w:val="0D0D0D"/>
+                <w:szCs w:val="20"/>
+                <w:lang w:val="en-US"/>
+              </w:rPr>
+            </w:pPr>
+            <w:r>
+              <w:rPr>
+                <w:rFonts w:eastAsia="Times New Roman" w:cs="Open Sans"/>
+                <w:color w:val="0D0D0D"/>
+                <w:szCs w:val="20"/>
+                <w:lang w:val="en-GB"/>
+              </w:rPr>
+              <w:t>n/a</w:t>
             </w:r>
           </w:p>
         </w:tc>
       </w:tr>
       <w:tr>
+        <w:tblPrEx>
+          <w:tblLook w:val="04A0" w:firstRow="1" w:lastRow="0" w:firstColumn="1" w:lastColumn="0" w:noHBand="0" w:noVBand="1"/>
+        </w:tblPrEx>
         <w:trPr>
-          <w:trHeight w:val="1351"/>
+          <w:trHeight w:val="1100"/>
         </w:trPr>
         <w:tc>
           <w:tcPr>
             <w:cnfStyle w:val="001000000000" w:firstRow="0" w:lastRow="0" w:firstColumn="1" w:lastColumn="0" w:oddVBand="0" w:evenVBand="0" w:oddHBand="0" w:evenHBand="0" w:firstRowFirstColumn="0" w:firstRowLastColumn="0" w:lastRowFirstColumn="0" w:lastRowLastColumn="0"/>
-            <w:tcW w:w="171" w:type="pct"/>
-          </w:tcPr>
-          <w:p>
-            <w:pPr>
-              <w:jc w:val="left"/>
-              <w:rPr>
+            <w:tcW w:w="172" w:type="pct"/>
+            <w:hideMark/>
+          </w:tcPr>
+          <w:p>
+            <w:pPr>
+              <w:spacing w:after="0" w:line="240" w:lineRule="auto"/>
+              <w:jc w:val="left"/>
+              <w:rPr>
+                <w:rFonts w:eastAsia="Times New Roman" w:cs="Open Sans"/>
                 <w:b w:val="0"/>
                 <w:bCs w:val="0"/>
-                <w:snapToGrid w:val="0"/>
-                <w:lang w:val="en-GB" w:eastAsia="de-DE"/>
-              </w:rPr>
-            </w:pPr>
-            <w:r>
-              <w:rPr>
+                <w:color w:val="000000"/>
+                <w:szCs w:val="20"/>
+                <w:lang w:val="en-US"/>
+              </w:rPr>
+            </w:pPr>
+            <w:r>
+              <w:rPr>
+                <w:rFonts w:eastAsia="Times New Roman" w:cs="Open Sans"/>
                 <w:b w:val="0"/>
                 <w:bCs w:val="0"/>
-                <w:snapToGrid w:val="0"/>
-                <w:lang w:val="en-GB" w:eastAsia="de-DE"/>
+                <w:color w:val="000000"/>
+                <w:szCs w:val="20"/>
+                <w:lang w:val="en-US"/>
               </w:rPr>
               <w:t>3</w:t>
             </w:r>
@@ -6477,115 +7078,111 @@
         </w:tc>
         <w:tc>
           <w:tcPr>
-            <w:tcW w:w="919" w:type="pct"/>
-          </w:tcPr>
-          <w:p>
-            <w:pPr>
+            <w:tcW w:w="1210" w:type="pct"/>
+            <w:hideMark/>
+          </w:tcPr>
+          <w:p>
+            <w:pPr>
+              <w:spacing w:after="0" w:line="240" w:lineRule="auto"/>
               <w:jc w:val="left"/>
               <w:cnfStyle w:val="000000000000" w:firstRow="0" w:lastRow="0" w:firstColumn="0" w:lastColumn="0" w:oddVBand="0" w:evenVBand="0" w:oddHBand="0" w:evenHBand="0" w:firstRowFirstColumn="0" w:firstRowLastColumn="0" w:lastRowFirstColumn="0" w:lastRowLastColumn="0"/>
               <w:rPr>
-                <w:snapToGrid w:val="0"/>
-                <w:color w:val="00BEBE" w:themeColor="accent4"/>
-                <w:lang w:val="en-GB" w:eastAsia="de-DE"/>
-              </w:rPr>
-            </w:pPr>
-            <w:r>
-              <w:rPr>
-                <w:snapToGrid w:val="0"/>
-                <w:color w:val="00BEBE" w:themeColor="accent4"/>
-                <w:lang w:val="en-GB" w:eastAsia="de-DE"/>
-              </w:rPr>
-              <w:t>Type</w:t>
-            </w:r>
-            <w:r>
-              <w:rPr>
-                <w:snapToGrid w:val="0"/>
-                <w:color w:val="00BEBE" w:themeColor="accent4"/>
-                <w:lang w:val="en-GB" w:eastAsia="de-DE"/>
-              </w:rPr>
-              <w:t xml:space="preserve"> </w:t>
-            </w:r>
-            <w:r>
-              <w:rPr>
-                <w:snapToGrid w:val="0"/>
-                <w:color w:val="00BEBE" w:themeColor="accent4"/>
-                <w:lang w:val="en-GB" w:eastAsia="de-DE"/>
-              </w:rPr>
-              <w:t>Into</w:t>
-            </w:r>
-            <w:r>
-              <w:rPr>
-                <w:snapToGrid w:val="0"/>
-                <w:color w:val="00BEBE" w:themeColor="accent4"/>
-                <w:lang w:val="en-GB" w:eastAsia="de-DE"/>
-              </w:rPr>
-              <w:t xml:space="preserve"> ’search bar’</w:t>
-            </w:r>
-          </w:p>
-        </w:tc>
-        <w:tc>
-          <w:tcPr>
-            <w:tcW w:w="1462" w:type="pct"/>
-          </w:tcPr>
-          <w:p>
-            <w:pPr>
+                <w:rFonts w:eastAsia="Times New Roman" w:cs="Open Sans"/>
+                <w:color w:val="00BEBE"/>
+                <w:szCs w:val="20"/>
+                <w:lang w:val="en-US"/>
+              </w:rPr>
+            </w:pPr>
+            <w:r>
+              <w:rPr>
+                <w:rFonts w:eastAsia="Times New Roman" w:cs="Open Sans"/>
+                <w:color w:val="00BEBE"/>
+                <w:szCs w:val="20"/>
+                <w:lang w:val="en-GB"/>
+              </w:rPr>
+              <w:t>SelectNoOfRooms</w:t>
+            </w:r>
+          </w:p>
+        </w:tc>
+        <w:tc>
+          <w:tcPr>
+            <w:tcW w:w="1457" w:type="pct"/>
+            <w:hideMark/>
+          </w:tcPr>
+          <w:p>
+            <w:pPr>
+              <w:spacing w:after="0" w:line="240" w:lineRule="auto"/>
               <w:jc w:val="left"/>
               <w:cnfStyle w:val="000000000000" w:firstRow="0" w:lastRow="0" w:firstColumn="0" w:lastColumn="0" w:oddVBand="0" w:evenVBand="0" w:oddHBand="0" w:evenHBand="0" w:firstRowFirstColumn="0" w:firstRowLastColumn="0" w:lastRowFirstColumn="0" w:lastRowLastColumn="0"/>
               <w:rPr>
-                <w:lang w:val="en-US"/>
-              </w:rPr>
-            </w:pPr>
-            <w:r>
-              <w:rPr>
-                <w:lang w:val="en-US"/>
-              </w:rPr>
-              <w:t>Type neighbourbood into the search bar inside the browser</w:t>
-            </w:r>
-          </w:p>
-        </w:tc>
-        <w:tc>
-          <w:tcPr>
-            <w:tcW w:w="1647" w:type="pct"/>
-          </w:tcPr>
-          <w:p>
-            <w:pPr>
+                <w:rFonts w:eastAsia="Times New Roman" w:cs="Open Sans"/>
+                <w:color w:val="000000"/>
+                <w:szCs w:val="20"/>
+                <w:lang w:val="en-US"/>
+              </w:rPr>
+            </w:pPr>
+            <w:r>
+              <w:rPr>
+                <w:rFonts w:eastAsia="Times New Roman" w:cs="Open Sans"/>
+                <w:color w:val="000000"/>
+                <w:szCs w:val="20"/>
+                <w:lang w:val="en-US"/>
+              </w:rPr>
+              <w:t>Selects the given number of rooms from the corresponding drop-down menu</w:t>
+            </w:r>
+          </w:p>
+        </w:tc>
+        <w:tc>
+          <w:tcPr>
+            <w:tcW w:w="1020" w:type="pct"/>
+            <w:hideMark/>
+          </w:tcPr>
+          <w:p>
+            <w:pPr>
+              <w:spacing w:after="0" w:line="240" w:lineRule="auto"/>
               <w:jc w:val="left"/>
               <w:cnfStyle w:val="000000000000" w:firstRow="0" w:lastRow="0" w:firstColumn="0" w:lastColumn="0" w:oddVBand="0" w:evenVBand="0" w:oddHBand="0" w:evenHBand="0" w:firstRowFirstColumn="0" w:firstRowLastColumn="0" w:lastRowFirstColumn="0" w:lastRowLastColumn="0"/>
               <w:rPr>
-                <w:snapToGrid w:val="0"/>
-                <w:color w:val="0D0D0D" w:themeColor="text1" w:themeTint="F2"/>
-                <w:lang w:val="en-GB" w:eastAsia="de-DE"/>
-              </w:rPr>
-            </w:pPr>
-            <w:r>
-              <w:rPr>
-                <w:snapToGrid w:val="0"/>
-                <w:color w:val="0D0D0D" w:themeColor="text1" w:themeTint="F2"/>
-                <w:lang w:val="en-GB" w:eastAsia="de-DE"/>
-              </w:rPr>
-              <w:t>neighbourhood</w:t>
-            </w:r>
-          </w:p>
-        </w:tc>
-        <w:tc>
-          <w:tcPr>
-            <w:tcW w:w="800" w:type="pct"/>
-          </w:tcPr>
-          <w:p>
-            <w:pPr>
+                <w:rFonts w:eastAsia="Times New Roman" w:cs="Open Sans"/>
+                <w:color w:val="0D0D0D"/>
+                <w:szCs w:val="20"/>
+                <w:lang w:val="en-US"/>
+              </w:rPr>
+            </w:pPr>
+            <w:r>
+              <w:rPr>
+                <w:rFonts w:eastAsia="Times New Roman" w:cs="Open Sans"/>
+                <w:color w:val="0D0D0D"/>
+                <w:szCs w:val="20"/>
+                <w:lang w:val="en-GB"/>
+              </w:rPr>
+              <w:t>noOfRooms</w:t>
+            </w:r>
+          </w:p>
+        </w:tc>
+        <w:tc>
+          <w:tcPr>
+            <w:tcW w:w="1141" w:type="pct"/>
+            <w:hideMark/>
+          </w:tcPr>
+          <w:p>
+            <w:pPr>
+              <w:spacing w:after="0" w:line="240" w:lineRule="auto"/>
               <w:jc w:val="left"/>
               <w:cnfStyle w:val="000000000000" w:firstRow="0" w:lastRow="0" w:firstColumn="0" w:lastColumn="0" w:oddVBand="0" w:evenVBand="0" w:oddHBand="0" w:evenHBand="0" w:firstRowFirstColumn="0" w:firstRowLastColumn="0" w:lastRowFirstColumn="0" w:lastRowLastColumn="0"/>
               <w:rPr>
-                <w:snapToGrid w:val="0"/>
-                <w:color w:val="0D0D0D" w:themeColor="text1" w:themeTint="F2"/>
-                <w:lang w:val="en-GB" w:eastAsia="de-DE"/>
-              </w:rPr>
-            </w:pPr>
-            <w:r>
-              <w:rPr>
-                <w:snapToGrid w:val="0"/>
-                <w:color w:val="0D0D0D" w:themeColor="text1" w:themeTint="F2"/>
-                <w:lang w:val="en-GB" w:eastAsia="de-DE"/>
+                <w:rFonts w:eastAsia="Times New Roman" w:cs="Open Sans"/>
+                <w:color w:val="0D0D0D"/>
+                <w:szCs w:val="20"/>
+                <w:lang w:val="en-US"/>
+              </w:rPr>
+            </w:pPr>
+            <w:r>
+              <w:rPr>
+                <w:rFonts w:eastAsia="Times New Roman" w:cs="Open Sans"/>
+                <w:color w:val="0D0D0D"/>
+                <w:szCs w:val="20"/>
+                <w:lang w:val="en-GB"/>
               </w:rPr>
               <w:t>n/a</w:t>
             </w:r>
@@ -6593,95 +7190,468 @@
         </w:tc>
       </w:tr>
       <w:tr>
+        <w:tblPrEx>
+          <w:tblLook w:val="04A0" w:firstRow="1" w:lastRow="0" w:firstColumn="1" w:lastColumn="0" w:noHBand="0" w:noVBand="1"/>
+        </w:tblPrEx>
         <w:trPr>
-          <w:trHeight w:val="1351"/>
+          <w:trHeight w:val="493"/>
         </w:trPr>
         <w:tc>
           <w:tcPr>
             <w:cnfStyle w:val="001000000000" w:firstRow="0" w:lastRow="0" w:firstColumn="1" w:lastColumn="0" w:oddVBand="0" w:evenVBand="0" w:oddHBand="0" w:evenHBand="0" w:firstRowFirstColumn="0" w:firstRowLastColumn="0" w:lastRowFirstColumn="0" w:lastRowLastColumn="0"/>
-            <w:tcW w:w="171" w:type="pct"/>
-          </w:tcPr>
-          <w:p>
-            <w:pPr>
-              <w:jc w:val="left"/>
-              <w:rPr>
+            <w:tcW w:w="172" w:type="pct"/>
+            <w:hideMark/>
+          </w:tcPr>
+          <w:p>
+            <w:pPr>
+              <w:spacing w:after="0" w:line="240" w:lineRule="auto"/>
+              <w:jc w:val="left"/>
+              <w:rPr>
+                <w:rFonts w:eastAsia="Times New Roman" w:cs="Open Sans"/>
                 <w:b w:val="0"/>
                 <w:bCs w:val="0"/>
-                <w:snapToGrid w:val="0"/>
-                <w:lang w:val="en-GB" w:eastAsia="de-DE"/>
-              </w:rPr>
-            </w:pPr>
-            <w:r>
-              <w:rPr>
+                <w:color w:val="000000"/>
+                <w:szCs w:val="20"/>
+                <w:lang w:val="en-US"/>
+              </w:rPr>
+            </w:pPr>
+            <w:r>
+              <w:rPr>
+                <w:rFonts w:eastAsia="Times New Roman" w:cs="Open Sans"/>
                 <w:b w:val="0"/>
                 <w:bCs w:val="0"/>
-                <w:snapToGrid w:val="0"/>
-                <w:lang w:val="en-GB" w:eastAsia="de-DE"/>
-              </w:rPr>
+                <w:color w:val="000000"/>
+                <w:szCs w:val="20"/>
+                <w:lang w:val="en-US"/>
+              </w:rPr>
+              <w:lastRenderedPageBreak/>
               <w:t>4</w:t>
             </w:r>
           </w:p>
         </w:tc>
         <w:tc>
           <w:tcPr>
-            <w:tcW w:w="919" w:type="pct"/>
-          </w:tcPr>
-          <w:p>
-            <w:pPr>
+            <w:tcW w:w="1210" w:type="pct"/>
+            <w:hideMark/>
+          </w:tcPr>
+          <w:p>
+            <w:pPr>
+              <w:spacing w:after="0" w:line="240" w:lineRule="auto"/>
               <w:jc w:val="left"/>
               <w:cnfStyle w:val="000000000000" w:firstRow="0" w:lastRow="0" w:firstColumn="0" w:lastColumn="0" w:oddVBand="0" w:evenVBand="0" w:oddHBand="0" w:evenHBand="0" w:firstRowFirstColumn="0" w:firstRowLastColumn="0" w:lastRowFirstColumn="0" w:lastRowLastColumn="0"/>
               <w:rPr>
-                <w:snapToGrid w:val="0"/>
-                <w:color w:val="00BEBE" w:themeColor="accent4"/>
-                <w:lang w:val="en-GB" w:eastAsia="de-DE"/>
-              </w:rPr>
-            </w:pPr>
-          </w:p>
-        </w:tc>
-        <w:tc>
-          <w:tcPr>
-            <w:tcW w:w="1462" w:type="pct"/>
-          </w:tcPr>
-          <w:p>
-            <w:pPr>
+                <w:rFonts w:eastAsia="Times New Roman" w:cs="Open Sans"/>
+                <w:color w:val="00BEBE"/>
+                <w:szCs w:val="20"/>
+                <w:lang w:val="en-US"/>
+              </w:rPr>
+            </w:pPr>
+            <w:r>
+              <w:rPr>
+                <w:rFonts w:eastAsia="Times New Roman" w:cs="Open Sans"/>
+                <w:color w:val="00BEBE"/>
+                <w:szCs w:val="20"/>
+                <w:lang w:val="en-GB"/>
+              </w:rPr>
+              <w:t>SortResults</w:t>
+            </w:r>
+          </w:p>
+        </w:tc>
+        <w:tc>
+          <w:tcPr>
+            <w:tcW w:w="1457" w:type="pct"/>
+            <w:hideMark/>
+          </w:tcPr>
+          <w:p>
+            <w:pPr>
+              <w:spacing w:after="0" w:line="240" w:lineRule="auto"/>
               <w:jc w:val="left"/>
               <w:cnfStyle w:val="000000000000" w:firstRow="0" w:lastRow="0" w:firstColumn="0" w:lastColumn="0" w:oddVBand="0" w:evenVBand="0" w:oddHBand="0" w:evenHBand="0" w:firstRowFirstColumn="0" w:firstRowLastColumn="0" w:lastRowFirstColumn="0" w:lastRowLastColumn="0"/>
               <w:rPr>
-                <w:lang w:val="en-US"/>
-              </w:rPr>
-            </w:pPr>
-          </w:p>
-        </w:tc>
-        <w:tc>
-          <w:tcPr>
-            <w:tcW w:w="1647" w:type="pct"/>
-          </w:tcPr>
-          <w:p>
-            <w:pPr>
+                <w:rFonts w:eastAsia="Times New Roman" w:cs="Open Sans"/>
+                <w:color w:val="000000"/>
+                <w:szCs w:val="20"/>
+                <w:lang w:val="en-US"/>
+              </w:rPr>
+            </w:pPr>
+            <w:r>
+              <w:rPr>
+                <w:rFonts w:eastAsia="Times New Roman" w:cs="Open Sans"/>
+                <w:color w:val="000000"/>
+                <w:szCs w:val="20"/>
+                <w:lang w:val="en-US"/>
+              </w:rPr>
+              <w:t>Sorts</w:t>
+            </w:r>
+            <w:r>
+              <w:rPr>
+                <w:rFonts w:eastAsia="Times New Roman" w:cs="Open Sans"/>
+                <w:color w:val="000000"/>
+                <w:szCs w:val="20"/>
+                <w:lang w:val="en-US"/>
+              </w:rPr>
+              <w:t xml:space="preserve"> the results by price in an ascending order</w:t>
+            </w:r>
+          </w:p>
+        </w:tc>
+        <w:tc>
+          <w:tcPr>
+            <w:tcW w:w="1020" w:type="pct"/>
+            <w:hideMark/>
+          </w:tcPr>
+          <w:p>
+            <w:pPr>
+              <w:spacing w:after="0" w:line="240" w:lineRule="auto"/>
               <w:jc w:val="left"/>
               <w:cnfStyle w:val="000000000000" w:firstRow="0" w:lastRow="0" w:firstColumn="0" w:lastColumn="0" w:oddVBand="0" w:evenVBand="0" w:oddHBand="0" w:evenHBand="0" w:firstRowFirstColumn="0" w:firstRowLastColumn="0" w:lastRowFirstColumn="0" w:lastRowLastColumn="0"/>
               <w:rPr>
-                <w:snapToGrid w:val="0"/>
-                <w:color w:val="0D0D0D" w:themeColor="text1" w:themeTint="F2"/>
-                <w:lang w:val="en-GB" w:eastAsia="de-DE"/>
-              </w:rPr>
-            </w:pPr>
-          </w:p>
-        </w:tc>
-        <w:tc>
-          <w:tcPr>
-            <w:tcW w:w="800" w:type="pct"/>
-          </w:tcPr>
-          <w:p>
-            <w:pPr>
+                <w:rFonts w:eastAsia="Times New Roman" w:cs="Open Sans"/>
+                <w:color w:val="0D0D0D"/>
+                <w:szCs w:val="20"/>
+                <w:lang w:val="en-US"/>
+              </w:rPr>
+            </w:pPr>
+            <w:r>
+              <w:rPr>
+                <w:rFonts w:eastAsia="Times New Roman" w:cs="Open Sans"/>
+                <w:color w:val="0D0D0D"/>
+                <w:szCs w:val="20"/>
+                <w:lang w:val="en-GB"/>
+              </w:rPr>
+              <w:t>n/a</w:t>
+            </w:r>
+          </w:p>
+        </w:tc>
+        <w:tc>
+          <w:tcPr>
+            <w:tcW w:w="1141" w:type="pct"/>
+            <w:hideMark/>
+          </w:tcPr>
+          <w:p>
+            <w:pPr>
+              <w:spacing w:after="0" w:line="240" w:lineRule="auto"/>
               <w:jc w:val="left"/>
               <w:cnfStyle w:val="000000000000" w:firstRow="0" w:lastRow="0" w:firstColumn="0" w:lastColumn="0" w:oddVBand="0" w:evenVBand="0" w:oddHBand="0" w:evenHBand="0" w:firstRowFirstColumn="0" w:firstRowLastColumn="0" w:lastRowFirstColumn="0" w:lastRowLastColumn="0"/>
               <w:rPr>
-                <w:snapToGrid w:val="0"/>
-                <w:color w:val="0D0D0D" w:themeColor="text1" w:themeTint="F2"/>
-                <w:lang w:val="en-GB" w:eastAsia="de-DE"/>
-              </w:rPr>
-            </w:pPr>
+                <w:rFonts w:eastAsia="Times New Roman" w:cs="Open Sans"/>
+                <w:color w:val="0D0D0D"/>
+                <w:szCs w:val="20"/>
+                <w:lang w:val="en-US"/>
+              </w:rPr>
+            </w:pPr>
+            <w:r>
+              <w:rPr>
+                <w:rFonts w:eastAsia="Times New Roman" w:cs="Open Sans"/>
+                <w:color w:val="0D0D0D"/>
+                <w:szCs w:val="20"/>
+                <w:lang w:val="en-GB"/>
+              </w:rPr>
+              <w:t>n/a</w:t>
+            </w:r>
+          </w:p>
+        </w:tc>
+      </w:tr>
+      <w:tr>
+        <w:tblPrEx>
+          <w:tblLook w:val="04A0" w:firstRow="1" w:lastRow="0" w:firstColumn="1" w:lastColumn="0" w:noHBand="0" w:noVBand="1"/>
+        </w:tblPrEx>
+        <w:trPr>
+          <w:trHeight w:val="842"/>
+        </w:trPr>
+        <w:tc>
+          <w:tcPr>
+            <w:cnfStyle w:val="001000000000" w:firstRow="0" w:lastRow="0" w:firstColumn="1" w:lastColumn="0" w:oddVBand="0" w:evenVBand="0" w:oddHBand="0" w:evenHBand="0" w:firstRowFirstColumn="0" w:firstRowLastColumn="0" w:lastRowFirstColumn="0" w:lastRowLastColumn="0"/>
+            <w:tcW w:w="172" w:type="pct"/>
+            <w:hideMark/>
+          </w:tcPr>
+          <w:p>
+            <w:pPr>
+              <w:spacing w:after="0" w:line="240" w:lineRule="auto"/>
+              <w:jc w:val="left"/>
+              <w:rPr>
+                <w:rFonts w:eastAsia="Times New Roman" w:cs="Open Sans"/>
+                <w:b w:val="0"/>
+                <w:bCs w:val="0"/>
+                <w:color w:val="000000"/>
+                <w:szCs w:val="20"/>
+                <w:lang w:val="en-US"/>
+              </w:rPr>
+            </w:pPr>
+            <w:r>
+              <w:rPr>
+                <w:rFonts w:eastAsia="Times New Roman" w:cs="Open Sans"/>
+                <w:b w:val="0"/>
+                <w:bCs w:val="0"/>
+                <w:color w:val="000000"/>
+                <w:szCs w:val="20"/>
+                <w:lang w:val="en-US"/>
+              </w:rPr>
+              <w:t>5</w:t>
+            </w:r>
+          </w:p>
+        </w:tc>
+        <w:tc>
+          <w:tcPr>
+            <w:tcW w:w="1210" w:type="pct"/>
+            <w:hideMark/>
+          </w:tcPr>
+          <w:p>
+            <w:pPr>
+              <w:spacing w:after="0" w:line="240" w:lineRule="auto"/>
+              <w:jc w:val="left"/>
+              <w:cnfStyle w:val="000000000000" w:firstRow="0" w:lastRow="0" w:firstColumn="0" w:lastColumn="0" w:oddVBand="0" w:evenVBand="0" w:oddHBand="0" w:evenHBand="0" w:firstRowFirstColumn="0" w:firstRowLastColumn="0" w:lastRowFirstColumn="0" w:lastRowLastColumn="0"/>
+              <w:rPr>
+                <w:rFonts w:eastAsia="Times New Roman" w:cs="Open Sans"/>
+                <w:color w:val="00BEBE"/>
+                <w:szCs w:val="20"/>
+                <w:lang w:val="en-US"/>
+              </w:rPr>
+            </w:pPr>
+            <w:r>
+              <w:rPr>
+                <w:rFonts w:eastAsia="Times New Roman" w:cs="Open Sans"/>
+                <w:color w:val="00BEBE"/>
+                <w:szCs w:val="20"/>
+                <w:lang w:val="en-GB"/>
+              </w:rPr>
+              <w:t>ExtractResults</w:t>
+            </w:r>
+          </w:p>
+        </w:tc>
+        <w:tc>
+          <w:tcPr>
+            <w:tcW w:w="1457" w:type="pct"/>
+            <w:hideMark/>
+          </w:tcPr>
+          <w:p>
+            <w:pPr>
+              <w:spacing w:after="0" w:line="240" w:lineRule="auto"/>
+              <w:jc w:val="left"/>
+              <w:cnfStyle w:val="000000000000" w:firstRow="0" w:lastRow="0" w:firstColumn="0" w:lastColumn="0" w:oddVBand="0" w:evenVBand="0" w:oddHBand="0" w:evenHBand="0" w:firstRowFirstColumn="0" w:firstRowLastColumn="0" w:lastRowFirstColumn="0" w:lastRowLastColumn="0"/>
+              <w:rPr>
+                <w:rFonts w:eastAsia="Times New Roman" w:cs="Open Sans"/>
+                <w:color w:val="000000"/>
+                <w:szCs w:val="20"/>
+                <w:lang w:val="en-US"/>
+              </w:rPr>
+            </w:pPr>
+            <w:r>
+              <w:rPr>
+                <w:rFonts w:eastAsia="Times New Roman" w:cs="Open Sans"/>
+                <w:color w:val="000000"/>
+                <w:szCs w:val="20"/>
+                <w:lang w:val="en-US"/>
+              </w:rPr>
+              <w:t>Extracts top 5 results from list if there are results, otherwise throws an error</w:t>
+            </w:r>
+          </w:p>
+        </w:tc>
+        <w:tc>
+          <w:tcPr>
+            <w:tcW w:w="1020" w:type="pct"/>
+            <w:hideMark/>
+          </w:tcPr>
+          <w:p>
+            <w:pPr>
+              <w:spacing w:after="0" w:line="240" w:lineRule="auto"/>
+              <w:jc w:val="left"/>
+              <w:cnfStyle w:val="000000000000" w:firstRow="0" w:lastRow="0" w:firstColumn="0" w:lastColumn="0" w:oddVBand="0" w:evenVBand="0" w:oddHBand="0" w:evenHBand="0" w:firstRowFirstColumn="0" w:firstRowLastColumn="0" w:lastRowFirstColumn="0" w:lastRowLastColumn="0"/>
+              <w:rPr>
+                <w:rFonts w:eastAsia="Times New Roman" w:cs="Open Sans"/>
+                <w:color w:val="0D0D0D"/>
+                <w:szCs w:val="20"/>
+                <w:lang w:val="en-US"/>
+              </w:rPr>
+            </w:pPr>
+            <w:r>
+              <w:rPr>
+                <w:rFonts w:eastAsia="Times New Roman" w:cs="Open Sans"/>
+                <w:color w:val="0D0D0D"/>
+                <w:szCs w:val="20"/>
+                <w:lang w:val="en-GB"/>
+              </w:rPr>
+              <w:t>utils, emailAddress</w:t>
+            </w:r>
+          </w:p>
+        </w:tc>
+        <w:tc>
+          <w:tcPr>
+            <w:tcW w:w="1141" w:type="pct"/>
+            <w:hideMark/>
+          </w:tcPr>
+          <w:p>
+            <w:pPr>
+              <w:spacing w:after="0" w:line="240" w:lineRule="auto"/>
+              <w:jc w:val="left"/>
+              <w:cnfStyle w:val="000000000000" w:firstRow="0" w:lastRow="0" w:firstColumn="0" w:lastColumn="0" w:oddVBand="0" w:evenVBand="0" w:oddHBand="0" w:evenHBand="0" w:firstRowFirstColumn="0" w:firstRowLastColumn="0" w:lastRowFirstColumn="0" w:lastRowLastColumn="0"/>
+              <w:rPr>
+                <w:rFonts w:eastAsia="Times New Roman" w:cs="Open Sans"/>
+                <w:color w:val="0D0D0D"/>
+                <w:szCs w:val="20"/>
+                <w:lang w:val="en-US"/>
+              </w:rPr>
+            </w:pPr>
+            <w:r>
+              <w:rPr>
+                <w:rFonts w:eastAsia="Times New Roman" w:cs="Open Sans"/>
+                <w:color w:val="0D0D0D"/>
+                <w:szCs w:val="20"/>
+                <w:lang w:val="en-GB"/>
+              </w:rPr>
+              <w:t>n/a</w:t>
+            </w:r>
+          </w:p>
+        </w:tc>
+      </w:tr>
+      <w:tr>
+        <w:tblPrEx>
+          <w:tblLook w:val="04A0" w:firstRow="1" w:lastRow="0" w:firstColumn="1" w:lastColumn="0" w:noHBand="0" w:noVBand="1"/>
+        </w:tblPrEx>
+        <w:trPr>
+          <w:trHeight w:val="841"/>
+        </w:trPr>
+        <w:tc>
+          <w:tcPr>
+            <w:cnfStyle w:val="001000000000" w:firstRow="0" w:lastRow="0" w:firstColumn="1" w:lastColumn="0" w:oddVBand="0" w:evenVBand="0" w:oddHBand="0" w:evenHBand="0" w:firstRowFirstColumn="0" w:firstRowLastColumn="0" w:lastRowFirstColumn="0" w:lastRowLastColumn="0"/>
+            <w:tcW w:w="172" w:type="pct"/>
+            <w:hideMark/>
+          </w:tcPr>
+          <w:p>
+            <w:pPr>
+              <w:spacing w:after="0" w:line="240" w:lineRule="auto"/>
+              <w:jc w:val="left"/>
+              <w:rPr>
+                <w:rFonts w:eastAsia="Times New Roman" w:cs="Open Sans"/>
+                <w:b w:val="0"/>
+                <w:bCs w:val="0"/>
+                <w:color w:val="000000"/>
+                <w:szCs w:val="20"/>
+                <w:lang w:val="en-US"/>
+              </w:rPr>
+            </w:pPr>
+            <w:r>
+              <w:rPr>
+                <w:rFonts w:eastAsia="Times New Roman" w:cs="Open Sans"/>
+                <w:b w:val="0"/>
+                <w:bCs w:val="0"/>
+                <w:color w:val="000000"/>
+                <w:szCs w:val="20"/>
+                <w:lang w:val="en-US"/>
+              </w:rPr>
+              <w:t>6</w:t>
+            </w:r>
+          </w:p>
+        </w:tc>
+        <w:tc>
+          <w:tcPr>
+            <w:tcW w:w="1210" w:type="pct"/>
+            <w:hideMark/>
+          </w:tcPr>
+          <w:p>
+            <w:pPr>
+              <w:spacing w:after="0" w:line="240" w:lineRule="auto"/>
+              <w:jc w:val="left"/>
+              <w:cnfStyle w:val="000000000000" w:firstRow="0" w:lastRow="0" w:firstColumn="0" w:lastColumn="0" w:oddVBand="0" w:evenVBand="0" w:oddHBand="0" w:evenHBand="0" w:firstRowFirstColumn="0" w:firstRowLastColumn="0" w:lastRowFirstColumn="0" w:lastRowLastColumn="0"/>
+              <w:rPr>
+                <w:rFonts w:eastAsia="Times New Roman" w:cs="Open Sans"/>
+                <w:color w:val="00BEBE"/>
+                <w:szCs w:val="20"/>
+                <w:lang w:val="en-US"/>
+              </w:rPr>
+            </w:pPr>
+            <w:r>
+              <w:rPr>
+                <w:rFonts w:eastAsia="Times New Roman" w:cs="Open Sans"/>
+                <w:color w:val="00BEBE"/>
+                <w:szCs w:val="20"/>
+                <w:lang w:val="en-GB"/>
+              </w:rPr>
+              <w:t>SendEmail</w:t>
+            </w:r>
+          </w:p>
+        </w:tc>
+        <w:tc>
+          <w:tcPr>
+            <w:tcW w:w="1457" w:type="pct"/>
+            <w:hideMark/>
+          </w:tcPr>
+          <w:p>
+            <w:pPr>
+              <w:spacing w:after="0" w:line="240" w:lineRule="auto"/>
+              <w:jc w:val="left"/>
+              <w:cnfStyle w:val="000000000000" w:firstRow="0" w:lastRow="0" w:firstColumn="0" w:lastColumn="0" w:oddVBand="0" w:evenVBand="0" w:oddHBand="0" w:evenHBand="0" w:firstRowFirstColumn="0" w:firstRowLastColumn="0" w:lastRowFirstColumn="0" w:lastRowLastColumn="0"/>
+              <w:rPr>
+                <w:rFonts w:eastAsia="Times New Roman" w:cs="Open Sans"/>
+                <w:color w:val="000000"/>
+                <w:szCs w:val="20"/>
+                <w:lang w:val="en-US"/>
+              </w:rPr>
+            </w:pPr>
+            <w:r>
+              <w:rPr>
+                <w:rFonts w:eastAsia="Times New Roman" w:cs="Open Sans"/>
+                <w:color w:val="000000"/>
+                <w:szCs w:val="20"/>
+                <w:lang w:val="en-US"/>
+              </w:rPr>
+              <w:t>Sends email to the given email address with an Excel file containing the results</w:t>
+            </w:r>
+          </w:p>
+        </w:tc>
+        <w:tc>
+          <w:tcPr>
+            <w:tcW w:w="1020" w:type="pct"/>
+            <w:hideMark/>
+          </w:tcPr>
+          <w:p>
+            <w:pPr>
+              <w:spacing w:after="0" w:line="240" w:lineRule="auto"/>
+              <w:jc w:val="left"/>
+              <w:cnfStyle w:val="000000000000" w:firstRow="0" w:lastRow="0" w:firstColumn="0" w:lastColumn="0" w:oddVBand="0" w:evenVBand="0" w:oddHBand="0" w:evenHBand="0" w:firstRowFirstColumn="0" w:firstRowLastColumn="0" w:lastRowFirstColumn="0" w:lastRowLastColumn="0"/>
+              <w:rPr>
+                <w:rFonts w:eastAsia="Times New Roman" w:cs="Open Sans"/>
+                <w:color w:val="0D0D0D"/>
+                <w:szCs w:val="20"/>
+                <w:lang w:val="en-US"/>
+              </w:rPr>
+            </w:pPr>
+            <w:r>
+              <w:rPr>
+                <w:rFonts w:eastAsia="Times New Roman" w:cs="Open Sans"/>
+                <w:color w:val="0D0D0D"/>
+                <w:szCs w:val="20"/>
+                <w:lang w:val="en-GB"/>
+              </w:rPr>
+              <w:t>emailAddress, utils</w:t>
+            </w:r>
+          </w:p>
+        </w:tc>
+        <w:tc>
+          <w:tcPr>
+            <w:tcW w:w="1141" w:type="pct"/>
+            <w:hideMark/>
+          </w:tcPr>
+          <w:p>
+            <w:pPr>
+              <w:spacing w:after="0" w:line="240" w:lineRule="auto"/>
+              <w:jc w:val="left"/>
+              <w:cnfStyle w:val="000000000000" w:firstRow="0" w:lastRow="0" w:firstColumn="0" w:lastColumn="0" w:oddVBand="0" w:evenVBand="0" w:oddHBand="0" w:evenHBand="0" w:firstRowFirstColumn="0" w:firstRowLastColumn="0" w:lastRowFirstColumn="0" w:lastRowLastColumn="0"/>
+              <w:rPr>
+                <w:rFonts w:eastAsia="Times New Roman" w:cs="Open Sans"/>
+                <w:color w:val="0D0D0D"/>
+                <w:szCs w:val="20"/>
+                <w:lang w:val="en-US"/>
+              </w:rPr>
+            </w:pPr>
+            <w:r>
+              <w:rPr>
+                <w:rFonts w:eastAsia="Times New Roman" w:cs="Open Sans"/>
+                <w:color w:val="0D0D0D"/>
+                <w:szCs w:val="20"/>
+                <w:lang w:val="en-GB"/>
+              </w:rPr>
+              <w:t>n/a</w:t>
+            </w:r>
           </w:p>
         </w:tc>
       </w:tr>
@@ -6904,6 +7874,7 @@
       </w:tr>
       <w:tr>
         <w:trPr>
+          <w:trHeight w:val="709"/>
           <w:jc w:val="center"/>
         </w:trPr>
         <w:tc>
@@ -7123,7 +8094,6 @@
         <w:rPr>
           <w:lang w:val="en-US"/>
         </w:rPr>
-        <w:lastRenderedPageBreak/>
         <w:t xml:space="preserve">For all the other unanticipated or unknown application errors/exceptions, the robot should: </w:t>
       </w:r>
     </w:p>
@@ -7146,7 +8116,7 @@
       <w:headerReference w:type="default" r:id="rId13"/>
       <w:footerReference w:type="default" r:id="rId14"/>
       <w:pgSz w:w="11900" w:h="16840"/>
-      <w:pgMar w:top="1080" w:right="1080" w:bottom="1080" w:left="1080" w:header="576" w:footer="708" w:gutter="0"/>
+      <w:pgMar w:top="1080" w:right="1080" w:bottom="1418" w:left="1080" w:header="576" w:footer="708" w:gutter="0"/>
       <w:cols w:space="708"/>
       <w:docGrid w:linePitch="360"/>
     </w:sectPr>
@@ -7195,7 +8165,7 @@
         <wp:inline distT="0" distB="0" distL="0" distR="0" wp14:anchorId="2E1442E4" wp14:editId="1C095E81">
           <wp:extent cx="3070860" cy="129540"/>
           <wp:effectExtent l="0" t="0" r="0" b="0"/>
-          <wp:docPr id="498865537" name="Picture 1521561994"/>
+          <wp:docPr id="41" name="Picture 1521561994"/>
           <wp:cNvGraphicFramePr>
             <a:graphicFrameLocks xmlns:a="http://schemas.openxmlformats.org/drawingml/2006/main"/>
           </wp:cNvGraphicFramePr>
@@ -7286,7 +8256,7 @@
         <wp:inline distT="0" distB="0" distL="0" distR="0" wp14:anchorId="2DD9FFA5" wp14:editId="1F311B36">
           <wp:extent cx="1547563" cy="523240"/>
           <wp:effectExtent l="0" t="0" r="0" b="0"/>
-          <wp:docPr id="1146" name="Picture 1146" descr="C:\Users\emil.selistean\AppData\Local\Microsoft\Windows\INetCache\Content.Word\accesa_paper_logo@4x.png"/>
+          <wp:docPr id="39" name="Picture 39" descr="C:\Users\emil.selistean\AppData\Local\Microsoft\Windows\INetCache\Content.Word\accesa_paper_logo@4x.png"/>
           <wp:cNvGraphicFramePr>
             <a:graphicFrameLocks xmlns:a="http://schemas.openxmlformats.org/drawingml/2006/main" noChangeAspect="1"/>
           </wp:cNvGraphicFramePr>
@@ -7358,7 +8328,7 @@
         <wp:inline distT="0" distB="0" distL="0" distR="0" wp14:anchorId="39ED97EC" wp14:editId="6AEA0024">
           <wp:extent cx="1351722" cy="618160"/>
           <wp:effectExtent l="0" t="0" r="1270" b="0"/>
-          <wp:docPr id="1147" name="Picture 1147"/>
+          <wp:docPr id="40" name="Picture 40"/>
           <wp:cNvGraphicFramePr>
             <a:graphicFrameLocks xmlns:a="http://schemas.openxmlformats.org/drawingml/2006/main" noChangeAspect="1"/>
           </wp:cNvGraphicFramePr>
@@ -7586,7 +8556,7 @@
       <w:lvlText w:val="%1.%2.%3.%4"/>
       <w:lvlJc w:val="left"/>
       <w:pPr>
-        <w:ind w:left="864" w:hanging="864"/>
+        <w:ind w:left="1290" w:hanging="864"/>
       </w:pPr>
       <w:rPr>
         <w:rFonts w:hint="default"/>
@@ -9112,6 +10082,7 @@
         <w:numId w:val="5"/>
       </w:numPr>
       <w:spacing w:before="40"/>
+      <w:ind w:left="864"/>
       <w:outlineLvl w:val="3"/>
     </w:pPr>
     <w:rPr>
@@ -10240,12 +11211,19 @@
 </file>
 
 <file path=customXml/item1.xml><?xml version="1.0" encoding="utf-8"?>
-<p:properties xmlns:p="http://schemas.microsoft.com/office/2006/metadata/properties" xmlns:xsi="http://www.w3.org/2001/XMLSchema-instance" xmlns:pc="http://schemas.microsoft.com/office/infopath/2007/PartnerControls">
-  <documentManagement/>
-</p:properties>
+<?mso-contentType ?>
+<FormTemplates xmlns="http://schemas.microsoft.com/sharepoint/v3/contenttype/forms">
+  <Display>DocumentLibraryForm</Display>
+  <Edit>DocumentLibraryForm</Edit>
+  <New>DocumentLibraryForm</New>
+</FormTemplates>
 </file>
 
 <file path=customXml/item2.xml><?xml version="1.0" encoding="utf-8"?>
+<b:Sources xmlns:b="http://schemas.openxmlformats.org/officeDocument/2006/bibliography" xmlns="http://schemas.openxmlformats.org/officeDocument/2006/bibliography" SelectedStyle="\APASixthEditionOfficeOnline.xsl" StyleName="APA" Version="6"/>
+</file>
+
+<file path=customXml/item3.xml><?xml version="1.0" encoding="utf-8"?>
 <ct:contentTypeSchema xmlns:ct="http://schemas.microsoft.com/office/2006/metadata/contentType" xmlns:ma="http://schemas.microsoft.com/office/2006/metadata/properties/metaAttributes" ct:_="" ma:_="" ma:contentTypeName="Document" ma:contentTypeID="0x010100371A1A68A8BDF34AA30093CC5F092E26" ma:contentTypeVersion="11" ma:contentTypeDescription="Create a new document." ma:contentTypeScope="" ma:versionID="07143b961b7a8a3880309a1862807e54">
   <xsd:schema xmlns:xsd="http://www.w3.org/2001/XMLSchema" xmlns:xs="http://www.w3.org/2001/XMLSchema" xmlns:p="http://schemas.microsoft.com/office/2006/metadata/properties" xmlns:ns2="d4f8963d-fd2e-4865-8ec9-20cfb13af93e" xmlns:ns3="bc13e445-60c8-4541-9948-8dad96cf1fe2" targetNamespace="http://schemas.microsoft.com/office/2006/metadata/properties" ma:root="true" ma:fieldsID="dd7b32dafd9df53c1c7679ead877ae37" ns2:_="" ns3:_="">
     <xsd:import namespace="d4f8963d-fd2e-4865-8ec9-20cfb13af93e"/>
@@ -10456,29 +11434,29 @@
 </ct:contentTypeSchema>
 </file>
 
-<file path=customXml/item3.xml><?xml version="1.0" encoding="utf-8"?>
-<b:Sources xmlns:b="http://schemas.openxmlformats.org/officeDocument/2006/bibliography" xmlns="http://schemas.openxmlformats.org/officeDocument/2006/bibliography" SelectedStyle="\APASixthEditionOfficeOnline.xsl" StyleName="APA" Version="6"/>
-</file>
-
 <file path=customXml/item4.xml><?xml version="1.0" encoding="utf-8"?>
-<?mso-contentType ?>
-<FormTemplates xmlns="http://schemas.microsoft.com/sharepoint/v3/contenttype/forms">
-  <Display>DocumentLibraryForm</Display>
-  <Edit>DocumentLibraryForm</Edit>
-  <New>DocumentLibraryForm</New>
-</FormTemplates>
+<p:properties xmlns:p="http://schemas.microsoft.com/office/2006/metadata/properties" xmlns:xsi="http://www.w3.org/2001/XMLSchema-instance" xmlns:pc="http://schemas.microsoft.com/office/infopath/2007/PartnerControls">
+  <documentManagement/>
+</p:properties>
 </file>
 
 <file path=customXml/itemProps1.xml><?xml version="1.0" encoding="utf-8"?>
-<ds:datastoreItem xmlns:ds="http://schemas.openxmlformats.org/officeDocument/2006/customXml" ds:itemID="{2EBDCA5E-247B-4A5F-8045-E6231C088F82}">
+<ds:datastoreItem xmlns:ds="http://schemas.openxmlformats.org/officeDocument/2006/customXml" ds:itemID="{D3E777AE-1B65-43AF-8F25-7DB0B75CCDCB}">
   <ds:schemaRefs>
-    <ds:schemaRef ds:uri="http://schemas.microsoft.com/office/2006/metadata/properties"/>
-    <ds:schemaRef ds:uri="http://schemas.microsoft.com/office/infopath/2007/PartnerControls"/>
+    <ds:schemaRef ds:uri="http://schemas.microsoft.com/sharepoint/v3/contenttype/forms"/>
   </ds:schemaRefs>
 </ds:datastoreItem>
 </file>
 
 <file path=customXml/itemProps2.xml><?xml version="1.0" encoding="utf-8"?>
+<ds:datastoreItem xmlns:ds="http://schemas.openxmlformats.org/officeDocument/2006/customXml" ds:itemID="{A84A4020-46A1-40BF-AA45-B12015991B80}">
+  <ds:schemaRefs>
+    <ds:schemaRef ds:uri="http://schemas.openxmlformats.org/officeDocument/2006/bibliography"/>
+  </ds:schemaRefs>
+</ds:datastoreItem>
+</file>
+
+<file path=customXml/itemProps3.xml><?xml version="1.0" encoding="utf-8"?>
 <ds:datastoreItem xmlns:ds="http://schemas.openxmlformats.org/officeDocument/2006/customXml" ds:itemID="{D6E8143C-A0B2-430E-B15B-CE0AADF526B7}">
   <ds:schemaRefs>
     <ds:schemaRef ds:uri="http://schemas.microsoft.com/office/2006/metadata/contentType"/>
@@ -10497,18 +11475,11 @@
 </ds:datastoreItem>
 </file>
 
-<file path=customXml/itemProps3.xml><?xml version="1.0" encoding="utf-8"?>
-<ds:datastoreItem xmlns:ds="http://schemas.openxmlformats.org/officeDocument/2006/customXml" ds:itemID="{A84A4020-46A1-40BF-AA45-B12015991B80}">
+<file path=customXml/itemProps4.xml><?xml version="1.0" encoding="utf-8"?>
+<ds:datastoreItem xmlns:ds="http://schemas.openxmlformats.org/officeDocument/2006/customXml" ds:itemID="{2EBDCA5E-247B-4A5F-8045-E6231C088F82}">
   <ds:schemaRefs>
-    <ds:schemaRef ds:uri="http://schemas.openxmlformats.org/officeDocument/2006/bibliography"/>
-  </ds:schemaRefs>
-</ds:datastoreItem>
-</file>
-
-<file path=customXml/itemProps4.xml><?xml version="1.0" encoding="utf-8"?>
-<ds:datastoreItem xmlns:ds="http://schemas.openxmlformats.org/officeDocument/2006/customXml" ds:itemID="{D3E777AE-1B65-43AF-8F25-7DB0B75CCDCB}">
-  <ds:schemaRefs>
-    <ds:schemaRef ds:uri="http://schemas.microsoft.com/sharepoint/v3/contenttype/forms"/>
+    <ds:schemaRef ds:uri="http://schemas.microsoft.com/office/2006/metadata/properties"/>
+    <ds:schemaRef ds:uri="http://schemas.microsoft.com/office/infopath/2007/PartnerControls"/>
   </ds:schemaRefs>
 </ds:datastoreItem>
 </file>
</xml_diff>